<commit_message>
Updated README.md and requirements.txt
</commit_message>
<xml_diff>
--- a/SMGAN.docx
+++ b/SMGAN.docx
@@ -2122,6 +2122,7 @@
           <w:szCs w:val="24"/>
           <w:lang w:val="en-US"/>
         </w:rPr>
+        <w:lastRenderedPageBreak/>
         <w:t xml:space="preserve">cases, </w:t>
       </w:r>
       <w:r>
@@ -2232,7 +2233,6 @@
         <w:pStyle w:val="Heading2"/>
       </w:pPr>
       <w:r>
-        <w:lastRenderedPageBreak/>
         <w:t>Related work</w:t>
       </w:r>
     </w:p>
@@ -4014,7 +4014,14 @@
           <w:sz w:val="24"/>
           <w:szCs w:val="24"/>
         </w:rPr>
-        <w:t xml:space="preserve">Among the objective scores of this method are adversarial loss, to measure the </w:t>
+        <w:t xml:space="preserve">Among </w:t>
+      </w:r>
+      <w:r>
+        <w:rPr>
+          <w:sz w:val="24"/>
+          <w:szCs w:val="24"/>
+        </w:rPr>
+        <w:t xml:space="preserve">the objective scores of this method are adversarial loss, to measure the </w:t>
       </w:r>
       <w:r>
         <w:rPr>
@@ -4802,7 +4809,7 @@
           <w:sz w:val="24"/>
           <w:szCs w:val="24"/>
         </w:rPr>
-        <w:t xml:space="preserve">The SMILES strings can be converted to bit-map representations for numeric modeling and nearest neighbor modeling of other molecules. However, because bit-map conversion is not lossless, it is difficult to cross reference between other SMILES molecules. A bitmap cannot be directly converted </w:t>
+        <w:t xml:space="preserve">The SMILES strings can be converted to bit-map representations for numeric modeling and nearest neighbor modeling of other molecules. However, </w:t>
       </w:r>
       <w:r>
         <w:rPr>
@@ -4810,7 +4817,7 @@
           <w:szCs w:val="24"/>
         </w:rPr>
         <w:lastRenderedPageBreak/>
-        <w:t xml:space="preserve">back to a SMILES string for example, which means that indirect methods need to be used for molecule comparisons, such as similarity </w:t>
+        <w:t xml:space="preserve">because bit-map conversion is not lossless, it is difficult to cross reference between other SMILES molecules. A bitmap cannot be directly converted back to a SMILES string for example, which means that indirect methods need to be used for molecule comparisons, such as similarity </w:t>
       </w:r>
       <w:r>
         <w:rPr>
@@ -5938,7 +5945,14 @@
           <w:sz w:val="24"/>
           <w:szCs w:val="24"/>
         </w:rPr>
-        <w:t xml:space="preserve"> for each SMILES string.  This encoding allows an embedding layer to be used when modeling. </w:t>
+        <w:t xml:space="preserve"> for each </w:t>
+      </w:r>
+      <w:r>
+        <w:rPr>
+          <w:sz w:val="24"/>
+          <w:szCs w:val="24"/>
+        </w:rPr>
+        <w:t xml:space="preserve">SMILES string.  This encoding allows an embedding layer to be used when modeling. </w:t>
       </w:r>
     </w:p>
     <w:p>
@@ -8279,7 +8293,15 @@
           <w:sz w:val="24"/>
           <w:szCs w:val="24"/>
         </w:rPr>
-        <w:t xml:space="preserve">ped. However, training never stopped while using </w:t>
+        <w:t xml:space="preserve">ped. However, </w:t>
+      </w:r>
+      <w:r>
+        <w:rPr>
+          <w:sz w:val="24"/>
+          <w:szCs w:val="24"/>
+        </w:rPr>
+        <w:lastRenderedPageBreak/>
+        <w:t xml:space="preserve">training never stopped while using </w:t>
       </w:r>
       <w:r>
         <w:rPr>
@@ -11525,6 +11547,7 @@
           <w:sz w:val="24"/>
           <w:szCs w:val="24"/>
         </w:rPr>
+        <w:lastRenderedPageBreak/>
         <w:t>Final Training</w:t>
       </w:r>
     </w:p>
@@ -12212,7 +12235,14 @@
           <w:sz w:val="24"/>
           <w:szCs w:val="24"/>
         </w:rPr>
-        <w:t>generator output length</w:t>
+        <w:t xml:space="preserve">generator </w:t>
+      </w:r>
+      <w:r>
+        <w:rPr>
+          <w:sz w:val="24"/>
+          <w:szCs w:val="24"/>
+        </w:rPr>
+        <w:t>output length</w:t>
       </w:r>
       <w:r>
         <w:rPr>
@@ -13518,6 +13548,7 @@
           <w:szCs w:val="24"/>
           <w:lang w:val="en-US"/>
         </w:rPr>
+        <w:lastRenderedPageBreak/>
         <w:t>Synthesizability</w:t>
       </w:r>
       <w:r>
@@ -15275,7 +15306,15 @@
           <w:sz w:val="24"/>
           <w:szCs w:val="24"/>
         </w:rPr>
-        <w:t xml:space="preserve"> could help convergence. Other discriminators can be used such as mol weight, charge</w:t>
+        <w:t xml:space="preserve"> could help convergence. Other discriminators can be used </w:t>
+      </w:r>
+      <w:r>
+        <w:rPr>
+          <w:sz w:val="24"/>
+          <w:szCs w:val="24"/>
+        </w:rPr>
+        <w:lastRenderedPageBreak/>
+        <w:t>such as mol weight, charge</w:t>
       </w:r>
       <w:r>
         <w:rPr>
@@ -15654,7 +15693,12 @@
           <w:docPartUnique/>
         </w:docPartObj>
       </w:sdtPr>
-      <w:sdtEndPr/>
+      <w:sdtEndPr>
+        <w:rPr>
+          <w:sz w:val="24"/>
+          <w:szCs w:val="24"/>
+        </w:rPr>
+      </w:sdtEndPr>
       <w:sdtContent>
         <w:p>
           <w:pPr>
@@ -15675,7 +15719,12 @@
             <w:id w:val="-573587230"/>
             <w:bibliography/>
           </w:sdtPr>
-          <w:sdtEndPr/>
+          <w:sdtEndPr>
+            <w:rPr>
+              <w:sz w:val="24"/>
+              <w:szCs w:val="24"/>
+            </w:rPr>
+          </w:sdtEndPr>
           <w:sdtContent>
             <w:p>
               <w:pPr>
@@ -16671,6 +16720,7 @@
                   <w:szCs w:val="24"/>
                   <w:lang w:val="es-ES"/>
                 </w:rPr>
+                <w:lastRenderedPageBreak/>
                 <w:t xml:space="preserve">Simonosvsky, M. K. (9 de Feb de 2018). </w:t>
               </w:r>
               <w:r>
@@ -16805,6 +16855,10 @@
             <w:p>
               <w:pPr>
                 <w:jc w:val="left"/>
+                <w:rPr>
+                  <w:sz w:val="24"/>
+                  <w:szCs w:val="24"/>
+                </w:rPr>
               </w:pPr>
               <w:r>
                 <w:rPr>

</xml_diff>

<commit_message>
updates to references of SMGAN.pdf
</commit_message>
<xml_diff>
--- a/SMGAN.docx
+++ b/SMGAN.docx
@@ -9655,30 +9655,14 @@
       <w:r>
         <w:t xml:space="preserve">Table </w:t>
       </w:r>
-      <w:r>
-        <w:fldChar w:fldCharType="begin"/>
-      </w:r>
-      <w:r>
-        <w:instrText xml:space="preserve"> SEQ Table \* A</w:instrText>
-      </w:r>
-      <w:r>
-        <w:instrText xml:space="preserve">RABIC </w:instrText>
-      </w:r>
-      <w:r>
-        <w:fldChar w:fldCharType="separate"/>
-      </w:r>
-      <w:r>
-        <w:rPr>
-          <w:noProof/>
-        </w:rPr>
-        <w:t>3</w:t>
-      </w:r>
-      <w:r>
-        <w:rPr>
-          <w:noProof/>
-        </w:rPr>
-        <w:fldChar w:fldCharType="end"/>
-      </w:r>
+      <w:fldSimple w:instr=" SEQ Table \* ARABIC ">
+        <w:r>
+          <w:rPr>
+            <w:noProof/>
+          </w:rPr>
+          <w:t>3</w:t>
+        </w:r>
+      </w:fldSimple>
       <w:r>
         <w:t>. Hyperparameter Search Space</w:t>
       </w:r>
@@ -11327,27 +11311,14 @@
       <w:r>
         <w:t xml:space="preserve">Table </w:t>
       </w:r>
-      <w:r>
-        <w:fldChar w:fldCharType="begin"/>
-      </w:r>
-      <w:r>
-        <w:instrText xml:space="preserve"> SEQ Table \* ARABIC </w:instrText>
-      </w:r>
-      <w:r>
-        <w:fldChar w:fldCharType="separate"/>
-      </w:r>
-      <w:r>
-        <w:rPr>
-          <w:noProof/>
-        </w:rPr>
-        <w:t>4</w:t>
-      </w:r>
-      <w:r>
-        <w:rPr>
-          <w:noProof/>
-        </w:rPr>
-        <w:fldChar w:fldCharType="end"/>
-      </w:r>
+      <w:fldSimple w:instr=" SEQ Table \* ARABIC ">
+        <w:r>
+          <w:rPr>
+            <w:noProof/>
+          </w:rPr>
+          <w:t>4</w:t>
+        </w:r>
+      </w:fldSimple>
       <w:bookmarkEnd w:id="6"/>
       <w:r>
         <w:t>. Tuned Hyperparameters</w:t>
@@ -12782,27 +12753,14 @@
       <w:r>
         <w:t xml:space="preserve">Figure </w:t>
       </w:r>
-      <w:r>
-        <w:fldChar w:fldCharType="begin"/>
-      </w:r>
-      <w:r>
-        <w:instrText xml:space="preserve"> SEQ Figure \* ARABIC </w:instrText>
-      </w:r>
-      <w:r>
-        <w:fldChar w:fldCharType="separate"/>
-      </w:r>
-      <w:r>
-        <w:rPr>
-          <w:noProof/>
-        </w:rPr>
-        <w:t>4</w:t>
-      </w:r>
-      <w:r>
-        <w:rPr>
-          <w:noProof/>
-        </w:rPr>
-        <w:fldChar w:fldCharType="end"/>
-      </w:r>
+      <w:fldSimple w:instr=" SEQ Figure \* ARABIC ">
+        <w:r>
+          <w:rPr>
+            <w:noProof/>
+          </w:rPr>
+          <w:t>4</w:t>
+        </w:r>
+      </w:fldSimple>
       <w:bookmarkEnd w:id="7"/>
       <w:r>
         <w:t>. Shown here are generator and discriminator training losses.</w:t>
@@ -13002,27 +12960,14 @@
       <w:r>
         <w:t xml:space="preserve">Figure </w:t>
       </w:r>
-      <w:r>
-        <w:fldChar w:fldCharType="begin"/>
-      </w:r>
-      <w:r>
-        <w:instrText xml:space="preserve"> SEQ Figure \* ARABIC </w:instrText>
-      </w:r>
-      <w:r>
-        <w:fldChar w:fldCharType="separate"/>
-      </w:r>
-      <w:r>
-        <w:rPr>
-          <w:noProof/>
-        </w:rPr>
-        <w:t>5</w:t>
-      </w:r>
-      <w:r>
-        <w:rPr>
-          <w:noProof/>
-        </w:rPr>
-        <w:fldChar w:fldCharType="end"/>
-      </w:r>
+      <w:fldSimple w:instr=" SEQ Figure \* ARABIC ">
+        <w:r>
+          <w:rPr>
+            <w:noProof/>
+          </w:rPr>
+          <w:t>5</w:t>
+        </w:r>
+      </w:fldSimple>
       <w:bookmarkEnd w:id="8"/>
       <w:r>
         <w:t>. Valid and unique SMGAN generated image.</w:t>
@@ -14601,7 +14546,7 @@
               <w:szCs w:val="24"/>
               <w:lang w:val="en-US"/>
             </w:rPr>
-            <w:t>(Ertl, 2009)</w:t>
+            <w:t>(Ertl, Estimation of synthetic accessibility score of drug-like molecules based on molecular complexity and fragment contributions, 2009)</w:t>
           </w:r>
           <w:r>
             <w:rPr>
@@ -14849,27 +14794,14 @@
       <w:r>
         <w:t xml:space="preserve">Table </w:t>
       </w:r>
-      <w:r>
-        <w:fldChar w:fldCharType="begin"/>
-      </w:r>
-      <w:r>
-        <w:instrText xml:space="preserve"> SEQ Table \* ARABIC </w:instrText>
-      </w:r>
-      <w:r>
-        <w:fldChar w:fldCharType="separate"/>
-      </w:r>
-      <w:r>
-        <w:rPr>
-          <w:noProof/>
-        </w:rPr>
-        <w:t>5</w:t>
-      </w:r>
-      <w:r>
-        <w:rPr>
-          <w:noProof/>
-        </w:rPr>
-        <w:fldChar w:fldCharType="end"/>
-      </w:r>
+      <w:fldSimple w:instr=" SEQ Table \* ARABIC ">
+        <w:r>
+          <w:rPr>
+            <w:noProof/>
+          </w:rPr>
+          <w:t>5</w:t>
+        </w:r>
+      </w:fldSimple>
       <w:bookmarkEnd w:id="10"/>
       <w:r>
         <w:t xml:space="preserve">. </w:t>
@@ -16105,27 +16037,14 @@
       <w:r>
         <w:t xml:space="preserve">Figure </w:t>
       </w:r>
-      <w:r>
-        <w:fldChar w:fldCharType="begin"/>
-      </w:r>
-      <w:r>
-        <w:instrText xml:space="preserve"> SEQ Figure \* ARABIC </w:instrText>
-      </w:r>
-      <w:r>
-        <w:fldChar w:fldCharType="separate"/>
-      </w:r>
-      <w:r>
-        <w:rPr>
-          <w:noProof/>
-        </w:rPr>
-        <w:t>6</w:t>
-      </w:r>
-      <w:r>
-        <w:rPr>
-          <w:noProof/>
-        </w:rPr>
-        <w:fldChar w:fldCharType="end"/>
-      </w:r>
+      <w:fldSimple w:instr=" SEQ Figure \* ARABIC ">
+        <w:r>
+          <w:rPr>
+            <w:noProof/>
+          </w:rPr>
+          <w:t>6</w:t>
+        </w:r>
+      </w:fldSimple>
       <w:bookmarkEnd w:id="11"/>
       <w:r>
         <w:t xml:space="preserve">. </w:t>
@@ -16242,27 +16161,14 @@
       <w:r>
         <w:t xml:space="preserve">Figure </w:t>
       </w:r>
-      <w:r>
-        <w:fldChar w:fldCharType="begin"/>
-      </w:r>
-      <w:r>
-        <w:instrText xml:space="preserve"> SEQ Figure \* ARABIC </w:instrText>
-      </w:r>
-      <w:r>
-        <w:fldChar w:fldCharType="separate"/>
-      </w:r>
-      <w:r>
-        <w:rPr>
-          <w:noProof/>
-        </w:rPr>
-        <w:t>7</w:t>
-      </w:r>
-      <w:r>
-        <w:rPr>
-          <w:noProof/>
-        </w:rPr>
-        <w:fldChar w:fldCharType="end"/>
-      </w:r>
+      <w:fldSimple w:instr=" SEQ Figure \* ARABIC ">
+        <w:r>
+          <w:rPr>
+            <w:noProof/>
+          </w:rPr>
+          <w:t>7</w:t>
+        </w:r>
+      </w:fldSimple>
       <w:bookmarkEnd w:id="12"/>
       <w:r>
         <w:t xml:space="preserve">. Several Valid and Unique SMGAN Generated Molecules with Max Length = </w:t>
@@ -16790,15 +16696,13 @@
         </w:rPr>
         <w:t xml:space="preserve">molecules </w:t>
       </w:r>
-      <w:proofErr w:type="gramStart"/>
-      <w:r>
-        <w:rPr>
-          <w:sz w:val="24"/>
-          <w:szCs w:val="24"/>
-        </w:rPr>
-        <w:t>are</w:t>
-      </w:r>
-      <w:proofErr w:type="gramEnd"/>
+      <w:r>
+        <w:rPr>
+          <w:sz w:val="24"/>
+          <w:szCs w:val="24"/>
+        </w:rPr>
+        <w:t>is</w:t>
+      </w:r>
       <w:r>
         <w:rPr>
           <w:sz w:val="24"/>
@@ -16915,56 +16819,35 @@
           <w:sz w:val="24"/>
           <w:szCs w:val="24"/>
         </w:rPr>
-        <w:t xml:space="preserve"> The timeline of this work is somewhat strained to a tight timeline, </w:t>
-      </w:r>
-      <w:r>
-        <w:rPr>
-          <w:sz w:val="24"/>
-          <w:szCs w:val="24"/>
-        </w:rPr>
-        <w:t>so t</w:t>
-      </w:r>
-      <w:r>
-        <w:rPr>
-          <w:sz w:val="24"/>
-          <w:szCs w:val="24"/>
-        </w:rPr>
-        <w:t xml:space="preserve">here are many improvements that can be made to SMGAN </w:t>
-      </w:r>
-      <w:r>
-        <w:rPr>
-          <w:sz w:val="24"/>
-          <w:szCs w:val="24"/>
-        </w:rPr>
-        <w:t xml:space="preserve">which could </w:t>
-      </w:r>
-      <w:r>
-        <w:rPr>
-          <w:sz w:val="24"/>
-          <w:szCs w:val="24"/>
-        </w:rPr>
-        <w:t xml:space="preserve">improve </w:t>
-      </w:r>
-      <w:r>
-        <w:rPr>
-          <w:sz w:val="24"/>
-          <w:szCs w:val="24"/>
-        </w:rPr>
-        <w:t>synthesis</w:t>
-      </w:r>
-      <w:r>
-        <w:rPr>
-          <w:sz w:val="24"/>
-          <w:szCs w:val="24"/>
-        </w:rPr>
-        <w:t xml:space="preserve"> quality and viability.</w:t>
-      </w:r>
-      <w:r>
-        <w:rPr>
-          <w:sz w:val="24"/>
-          <w:szCs w:val="24"/>
-        </w:rPr>
-        <w:t xml:space="preserve"> Perhaps using deep reinforcement learning like MolGAN could drastically raise SMGAN’s overall inference performance. </w:t>
+        <w:t xml:space="preserve"> </w:t>
+      </w:r>
+      <w:r>
+        <w:rPr>
+          <w:sz w:val="24"/>
+          <w:szCs w:val="24"/>
+        </w:rPr>
+        <w:t xml:space="preserve">In addition, MolGAN scored better on novelty, solubility, druglikeness and synthesizability. But SMGAN scored nearly twice as good on the uniqueness score, and as good as MolGAN on novelty. However, there are many ways to improve SMGAN performance that are low hanging fruit so to speak. For example, adding viability metrics to the loss function. </w:t>
+      </w:r>
+      <w:r>
+        <w:rPr>
+          <w:sz w:val="24"/>
+          <w:szCs w:val="24"/>
+        </w:rPr>
+        <w:t xml:space="preserve">Perhaps using deep reinforcement learning like MolGAN could drastically raise SMGAN’s overall </w:t>
+      </w:r>
+      <w:r>
+        <w:rPr>
+          <w:sz w:val="24"/>
+          <w:szCs w:val="24"/>
+        </w:rPr>
+        <w:t>molecule synthesis performance</w:t>
+      </w:r>
+      <w:r>
+        <w:rPr>
+          <w:sz w:val="24"/>
+          <w:szCs w:val="24"/>
+        </w:rPr>
+        <w:t xml:space="preserve">. </w:t>
       </w:r>
     </w:p>
     <w:p>
@@ -17322,6 +17205,44 @@
                   <w:sz w:val="24"/>
                   <w:szCs w:val="24"/>
                 </w:rPr>
+                <w:t xml:space="preserve">Ertl, P. a. (1 de 1 de 2009). </w:t>
+              </w:r>
+              <w:r>
+                <w:rPr>
+                  <w:i/>
+                  <w:iCs/>
+                  <w:noProof/>
+                  <w:sz w:val="24"/>
+                  <w:szCs w:val="24"/>
+                </w:rPr>
+                <w:t>sascorer</w:t>
+              </w:r>
+              <w:r>
+                <w:rPr>
+                  <w:noProof/>
+                  <w:sz w:val="24"/>
+                  <w:szCs w:val="24"/>
+                </w:rPr>
+                <w:t>. Obtenido de github: https://github.com/rdkit/rdkit/blob/master/Contrib/SA_Score/sascorer.py</w:t>
+              </w:r>
+            </w:p>
+            <w:p>
+              <w:pPr>
+                <w:pStyle w:val="Bibliography"/>
+                <w:ind w:left="720" w:hanging="720"/>
+                <w:jc w:val="left"/>
+                <w:rPr>
+                  <w:noProof/>
+                  <w:sz w:val="24"/>
+                  <w:szCs w:val="24"/>
+                </w:rPr>
+              </w:pPr>
+              <w:r>
+                <w:rPr>
+                  <w:noProof/>
+                  <w:sz w:val="24"/>
+                  <w:szCs w:val="24"/>
+                </w:rPr>
                 <w:t>Goodfellow, E. A. (10 de June de 2014). Generative Adversarial Networks.</w:t>
               </w:r>
             </w:p>
@@ -17341,17 +17262,8 @@
                   <w:noProof/>
                   <w:sz w:val="24"/>
                   <w:szCs w:val="24"/>
-                  <w:lang w:val="es-ES"/>
                 </w:rPr>
-                <w:t xml:space="preserve">Hankun Dai, E. A. (24 de Febuary de 2018). </w:t>
-              </w:r>
-              <w:r>
-                <w:rPr>
-                  <w:noProof/>
-                  <w:sz w:val="24"/>
-                  <w:szCs w:val="24"/>
-                </w:rPr>
-                <w:t>Syntax-Directed Variational Autoencoder for Structured Data.</w:t>
+                <w:t>Hankun Dai, E. A. (24 de Febuary de 2018). Syntax-Directed Variational Autoencoder for Structured Data.</w:t>
               </w:r>
             </w:p>
             <w:p>
@@ -18041,6 +17953,7 @@
                   <w:szCs w:val="24"/>
                   <w:lang w:val="es-ES"/>
                 </w:rPr>
+                <w:lastRenderedPageBreak/>
                 <w:t xml:space="preserve">Rigoni, D. E. (1 de Sep de 2020). </w:t>
               </w:r>
               <w:r>
@@ -18070,7 +17983,6 @@
                   <w:szCs w:val="24"/>
                   <w:lang w:val="es-ES"/>
                 </w:rPr>
-                <w:lastRenderedPageBreak/>
                 <w:t xml:space="preserve">Simonosvsky, M. K. (9 de Feb de 2018). </w:t>
               </w:r>
               <w:r>

</xml_diff>

<commit_message>
Added molecule visualizer and updated ppt
</commit_message>
<xml_diff>
--- a/SMGAN.docx
+++ b/SMGAN.docx
@@ -14892,23 +14892,24 @@
     </w:p>
     <w:tbl>
       <w:tblPr>
-        <w:tblW w:w="2189" w:type="dxa"/>
+        <w:tblW w:w="2712" w:type="dxa"/>
         <w:jc w:val="center"/>
         <w:tblLook w:val="04A0" w:firstRow="1" w:lastRow="0" w:firstColumn="1" w:lastColumn="0" w:noHBand="0" w:noVBand="1"/>
       </w:tblPr>
       <w:tblGrid>
         <w:gridCol w:w="1223"/>
+        <w:gridCol w:w="851"/>
         <w:gridCol w:w="736"/>
-        <w:gridCol w:w="786"/>
+        <w:gridCol w:w="662"/>
       </w:tblGrid>
       <w:tr>
         <w:trPr>
-          <w:trHeight w:val="250"/>
+          <w:trHeight w:val="300"/>
           <w:jc w:val="center"/>
         </w:trPr>
         <w:tc>
           <w:tcPr>
-            <w:tcW w:w="1113" w:type="dxa"/>
+            <w:tcW w:w="814" w:type="dxa"/>
             <w:tcBorders>
               <w:top w:val="single" w:sz="4" w:space="0" w:color="auto"/>
               <w:left w:val="single" w:sz="4" w:space="0" w:color="auto"/>
@@ -14948,7 +14949,7 @@
         </w:tc>
         <w:tc>
           <w:tcPr>
-            <w:tcW w:w="502" w:type="dxa"/>
+            <w:tcW w:w="814" w:type="dxa"/>
             <w:tcBorders>
               <w:top w:val="single" w:sz="4" w:space="0" w:color="auto"/>
               <w:left w:val="nil"/>
@@ -14982,13 +14983,53 @@
                 <w:szCs w:val="16"/>
                 <w:lang w:eastAsia="zh-CN"/>
               </w:rPr>
-              <w:t>SMGAN</w:t>
+              <w:t>SMGAN BASELINE</w:t>
             </w:r>
           </w:p>
         </w:tc>
         <w:tc>
           <w:tcPr>
-            <w:tcW w:w="574" w:type="dxa"/>
+            <w:tcW w:w="647" w:type="dxa"/>
+            <w:tcBorders>
+              <w:top w:val="single" w:sz="4" w:space="0" w:color="auto"/>
+              <w:left w:val="nil"/>
+              <w:bottom w:val="single" w:sz="4" w:space="0" w:color="auto"/>
+              <w:right w:val="single" w:sz="4" w:space="0" w:color="auto"/>
+            </w:tcBorders>
+            <w:shd w:val="clear" w:color="000000" w:fill="D0CECE"/>
+            <w:noWrap/>
+            <w:vAlign w:val="center"/>
+            <w:hideMark/>
+          </w:tcPr>
+          <w:p>
+            <w:pPr>
+              <w:rPr>
+                <w:rFonts w:ascii="Calibri" w:eastAsia="Times New Roman" w:hAnsi="Calibri" w:cs="Calibri"/>
+                <w:b/>
+                <w:bCs/>
+                <w:color w:val="000000"/>
+                <w:sz w:val="16"/>
+                <w:szCs w:val="16"/>
+                <w:lang w:eastAsia="zh-CN"/>
+              </w:rPr>
+            </w:pPr>
+            <w:r>
+              <w:rPr>
+                <w:rFonts w:ascii="Calibri" w:eastAsia="Times New Roman" w:hAnsi="Calibri" w:cs="Calibri"/>
+                <w:b/>
+                <w:bCs/>
+                <w:color w:val="000000"/>
+                <w:sz w:val="16"/>
+                <w:szCs w:val="16"/>
+                <w:lang w:eastAsia="zh-CN"/>
+              </w:rPr>
+              <w:t>SMGAN Tuned</w:t>
+            </w:r>
+          </w:p>
+        </w:tc>
+        <w:tc>
+          <w:tcPr>
+            <w:tcW w:w="437" w:type="dxa"/>
             <w:tcBorders>
               <w:top w:val="single" w:sz="4" w:space="0" w:color="auto"/>
               <w:left w:val="nil"/>
@@ -15022,19 +15063,56 @@
                 <w:szCs w:val="16"/>
                 <w:lang w:eastAsia="zh-CN"/>
               </w:rPr>
-              <w:t>MolGAN</w:t>
+              <w:t>Mol</w:t>
             </w:r>
+            <w:r>
+              <w:rPr>
+                <w:rFonts w:ascii="Calibri" w:eastAsia="Times New Roman" w:hAnsi="Calibri" w:cs="Calibri"/>
+                <w:b/>
+                <w:bCs/>
+                <w:color w:val="000000"/>
+                <w:sz w:val="16"/>
+                <w:szCs w:val="16"/>
+                <w:lang w:eastAsia="zh-CN"/>
+              </w:rPr>
+              <w:t>-</w:t>
+            </w:r>
+            <w:r>
+              <w:rPr>
+                <w:rFonts w:ascii="Calibri" w:eastAsia="Times New Roman" w:hAnsi="Calibri" w:cs="Calibri"/>
+                <w:b/>
+                <w:bCs/>
+                <w:color w:val="000000"/>
+                <w:sz w:val="16"/>
+                <w:szCs w:val="16"/>
+                <w:lang w:eastAsia="zh-CN"/>
+              </w:rPr>
+              <w:t>GAN</w:t>
+            </w:r>
+          </w:p>
+          <w:p>
+            <w:pPr>
+              <w:rPr>
+                <w:rFonts w:ascii="Calibri" w:eastAsia="Times New Roman" w:hAnsi="Calibri" w:cs="Calibri"/>
+                <w:b/>
+                <w:bCs/>
+                <w:color w:val="000000"/>
+                <w:sz w:val="16"/>
+                <w:szCs w:val="16"/>
+                <w:lang w:eastAsia="zh-CN"/>
+              </w:rPr>
+            </w:pPr>
           </w:p>
         </w:tc>
       </w:tr>
       <w:tr>
         <w:trPr>
-          <w:trHeight w:val="250"/>
+          <w:trHeight w:val="300"/>
           <w:jc w:val="center"/>
         </w:trPr>
         <w:tc>
           <w:tcPr>
-            <w:tcW w:w="1113" w:type="dxa"/>
+            <w:tcW w:w="814" w:type="dxa"/>
             <w:tcBorders>
               <w:top w:val="nil"/>
               <w:left w:val="single" w:sz="4" w:space="0" w:color="auto"/>
@@ -15070,7 +15148,7 @@
         </w:tc>
         <w:tc>
           <w:tcPr>
-            <w:tcW w:w="502" w:type="dxa"/>
+            <w:tcW w:w="814" w:type="dxa"/>
             <w:tcBorders>
               <w:top w:val="nil"/>
               <w:left w:val="nil"/>
@@ -15100,13 +15178,49 @@
                 <w:szCs w:val="16"/>
                 <w:lang w:eastAsia="zh-CN"/>
               </w:rPr>
+              <w:t>17.5</w:t>
+            </w:r>
+          </w:p>
+        </w:tc>
+        <w:tc>
+          <w:tcPr>
+            <w:tcW w:w="647" w:type="dxa"/>
+            <w:tcBorders>
+              <w:top w:val="nil"/>
+              <w:left w:val="nil"/>
+              <w:bottom w:val="single" w:sz="4" w:space="0" w:color="auto"/>
+              <w:right w:val="single" w:sz="4" w:space="0" w:color="auto"/>
+            </w:tcBorders>
+            <w:shd w:val="clear" w:color="auto" w:fill="auto"/>
+            <w:noWrap/>
+            <w:vAlign w:val="center"/>
+            <w:hideMark/>
+          </w:tcPr>
+          <w:p>
+            <w:pPr>
+              <w:rPr>
+                <w:rFonts w:ascii="Calibri" w:eastAsia="Times New Roman" w:hAnsi="Calibri" w:cs="Calibri"/>
+                <w:color w:val="000000"/>
+                <w:sz w:val="16"/>
+                <w:szCs w:val="16"/>
+                <w:lang w:eastAsia="zh-CN"/>
+              </w:rPr>
+            </w:pPr>
+            <w:r>
+              <w:rPr>
+                <w:rFonts w:ascii="Calibri" w:eastAsia="Times New Roman" w:hAnsi="Calibri" w:cs="Calibri"/>
+                <w:color w:val="000000"/>
+                <w:sz w:val="16"/>
+                <w:szCs w:val="16"/>
+                <w:lang w:eastAsia="zh-CN"/>
+              </w:rPr>
               <w:t>31.20</w:t>
             </w:r>
           </w:p>
         </w:tc>
         <w:tc>
           <w:tcPr>
-            <w:tcW w:w="574" w:type="dxa"/>
+            <w:tcW w:w="437" w:type="dxa"/>
             <w:tcBorders>
               <w:top w:val="nil"/>
               <w:left w:val="nil"/>
@@ -15143,12 +15257,12 @@
       </w:tr>
       <w:tr>
         <w:trPr>
-          <w:trHeight w:val="250"/>
+          <w:trHeight w:val="300"/>
           <w:jc w:val="center"/>
         </w:trPr>
         <w:tc>
           <w:tcPr>
-            <w:tcW w:w="1113" w:type="dxa"/>
+            <w:tcW w:w="814" w:type="dxa"/>
             <w:tcBorders>
               <w:top w:val="nil"/>
               <w:left w:val="single" w:sz="4" w:space="0" w:color="auto"/>
@@ -15184,7 +15298,7 @@
         </w:tc>
         <w:tc>
           <w:tcPr>
-            <w:tcW w:w="502" w:type="dxa"/>
+            <w:tcW w:w="814" w:type="dxa"/>
             <w:tcBorders>
               <w:top w:val="nil"/>
               <w:left w:val="nil"/>
@@ -15214,13 +15328,49 @@
                 <w:szCs w:val="16"/>
                 <w:lang w:eastAsia="zh-CN"/>
               </w:rPr>
+              <w:t>0.02</w:t>
+            </w:r>
+          </w:p>
+        </w:tc>
+        <w:tc>
+          <w:tcPr>
+            <w:tcW w:w="647" w:type="dxa"/>
+            <w:tcBorders>
+              <w:top w:val="nil"/>
+              <w:left w:val="nil"/>
+              <w:bottom w:val="single" w:sz="4" w:space="0" w:color="auto"/>
+              <w:right w:val="single" w:sz="4" w:space="0" w:color="auto"/>
+            </w:tcBorders>
+            <w:shd w:val="clear" w:color="000000" w:fill="F2F2F2"/>
+            <w:noWrap/>
+            <w:vAlign w:val="center"/>
+            <w:hideMark/>
+          </w:tcPr>
+          <w:p>
+            <w:pPr>
+              <w:rPr>
+                <w:rFonts w:ascii="Calibri" w:eastAsia="Times New Roman" w:hAnsi="Calibri" w:cs="Calibri"/>
+                <w:color w:val="000000"/>
+                <w:sz w:val="16"/>
+                <w:szCs w:val="16"/>
+                <w:lang w:eastAsia="zh-CN"/>
+              </w:rPr>
+            </w:pPr>
+            <w:r>
+              <w:rPr>
+                <w:rFonts w:ascii="Calibri" w:eastAsia="Times New Roman" w:hAnsi="Calibri" w:cs="Calibri"/>
+                <w:color w:val="000000"/>
+                <w:sz w:val="16"/>
+                <w:szCs w:val="16"/>
+                <w:lang w:eastAsia="zh-CN"/>
+              </w:rPr>
               <w:t>0.05</w:t>
             </w:r>
           </w:p>
         </w:tc>
         <w:tc>
           <w:tcPr>
-            <w:tcW w:w="574" w:type="dxa"/>
+            <w:tcW w:w="437" w:type="dxa"/>
             <w:tcBorders>
               <w:top w:val="nil"/>
               <w:left w:val="nil"/>
@@ -15257,12 +15407,12 @@
       </w:tr>
       <w:tr>
         <w:trPr>
-          <w:trHeight w:val="250"/>
+          <w:trHeight w:val="300"/>
           <w:jc w:val="center"/>
         </w:trPr>
         <w:tc>
           <w:tcPr>
-            <w:tcW w:w="1113" w:type="dxa"/>
+            <w:tcW w:w="814" w:type="dxa"/>
             <w:tcBorders>
               <w:top w:val="nil"/>
               <w:left w:val="single" w:sz="4" w:space="0" w:color="auto"/>
@@ -15298,7 +15448,7 @@
         </w:tc>
         <w:tc>
           <w:tcPr>
-            <w:tcW w:w="502" w:type="dxa"/>
+            <w:tcW w:w="814" w:type="dxa"/>
             <w:tcBorders>
               <w:top w:val="nil"/>
               <w:left w:val="nil"/>
@@ -15328,13 +15478,59 @@
                 <w:szCs w:val="16"/>
                 <w:lang w:eastAsia="zh-CN"/>
               </w:rPr>
+              <w:t>100</w:t>
+            </w:r>
+            <w:r>
+              <w:rPr>
+                <w:rFonts w:ascii="Calibri" w:eastAsia="Times New Roman" w:hAnsi="Calibri" w:cs="Calibri"/>
+                <w:color w:val="000000"/>
+                <w:sz w:val="16"/>
+                <w:szCs w:val="16"/>
+                <w:lang w:eastAsia="zh-CN"/>
+              </w:rPr>
+              <w:t>.00</w:t>
+            </w:r>
+          </w:p>
+        </w:tc>
+        <w:tc>
+          <w:tcPr>
+            <w:tcW w:w="647" w:type="dxa"/>
+            <w:tcBorders>
+              <w:top w:val="nil"/>
+              <w:left w:val="nil"/>
+              <w:bottom w:val="single" w:sz="4" w:space="0" w:color="auto"/>
+              <w:right w:val="single" w:sz="4" w:space="0" w:color="auto"/>
+            </w:tcBorders>
+            <w:shd w:val="clear" w:color="auto" w:fill="auto"/>
+            <w:noWrap/>
+            <w:vAlign w:val="center"/>
+            <w:hideMark/>
+          </w:tcPr>
+          <w:p>
+            <w:pPr>
+              <w:rPr>
+                <w:rFonts w:ascii="Calibri" w:eastAsia="Times New Roman" w:hAnsi="Calibri" w:cs="Calibri"/>
+                <w:color w:val="000000"/>
+                <w:sz w:val="16"/>
+                <w:szCs w:val="16"/>
+                <w:lang w:eastAsia="zh-CN"/>
+              </w:rPr>
+            </w:pPr>
+            <w:r>
+              <w:rPr>
+                <w:rFonts w:ascii="Calibri" w:eastAsia="Times New Roman" w:hAnsi="Calibri" w:cs="Calibri"/>
+                <w:color w:val="000000"/>
+                <w:sz w:val="16"/>
+                <w:szCs w:val="16"/>
+                <w:lang w:eastAsia="zh-CN"/>
+              </w:rPr>
               <w:t>100.00</w:t>
             </w:r>
           </w:p>
         </w:tc>
         <w:tc>
           <w:tcPr>
-            <w:tcW w:w="574" w:type="dxa"/>
+            <w:tcW w:w="437" w:type="dxa"/>
             <w:tcBorders>
               <w:top w:val="nil"/>
               <w:left w:val="nil"/>
@@ -15371,12 +15567,12 @@
       </w:tr>
       <w:tr>
         <w:trPr>
-          <w:trHeight w:val="250"/>
+          <w:trHeight w:val="300"/>
           <w:jc w:val="center"/>
         </w:trPr>
         <w:tc>
           <w:tcPr>
-            <w:tcW w:w="1113" w:type="dxa"/>
+            <w:tcW w:w="814" w:type="dxa"/>
             <w:tcBorders>
               <w:top w:val="nil"/>
               <w:left w:val="single" w:sz="4" w:space="0" w:color="auto"/>
@@ -15412,7 +15608,7 @@
         </w:tc>
         <w:tc>
           <w:tcPr>
-            <w:tcW w:w="502" w:type="dxa"/>
+            <w:tcW w:w="814" w:type="dxa"/>
             <w:tcBorders>
               <w:top w:val="nil"/>
               <w:left w:val="nil"/>
@@ -15442,13 +15638,49 @@
                 <w:szCs w:val="16"/>
                 <w:lang w:eastAsia="zh-CN"/>
               </w:rPr>
+              <w:t>0.58</w:t>
+            </w:r>
+          </w:p>
+        </w:tc>
+        <w:tc>
+          <w:tcPr>
+            <w:tcW w:w="647" w:type="dxa"/>
+            <w:tcBorders>
+              <w:top w:val="nil"/>
+              <w:left w:val="nil"/>
+              <w:bottom w:val="single" w:sz="4" w:space="0" w:color="auto"/>
+              <w:right w:val="single" w:sz="4" w:space="0" w:color="auto"/>
+            </w:tcBorders>
+            <w:shd w:val="clear" w:color="000000" w:fill="F2F2F2"/>
+            <w:noWrap/>
+            <w:vAlign w:val="center"/>
+            <w:hideMark/>
+          </w:tcPr>
+          <w:p>
+            <w:pPr>
+              <w:rPr>
+                <w:rFonts w:ascii="Calibri" w:eastAsia="Times New Roman" w:hAnsi="Calibri" w:cs="Calibri"/>
+                <w:color w:val="000000"/>
+                <w:sz w:val="16"/>
+                <w:szCs w:val="16"/>
+                <w:lang w:eastAsia="zh-CN"/>
+              </w:rPr>
+            </w:pPr>
+            <w:r>
+              <w:rPr>
+                <w:rFonts w:ascii="Calibri" w:eastAsia="Times New Roman" w:hAnsi="Calibri" w:cs="Calibri"/>
+                <w:color w:val="000000"/>
+                <w:sz w:val="16"/>
+                <w:szCs w:val="16"/>
+                <w:lang w:eastAsia="zh-CN"/>
+              </w:rPr>
               <w:t>0.60</w:t>
             </w:r>
           </w:p>
         </w:tc>
         <w:tc>
           <w:tcPr>
-            <w:tcW w:w="574" w:type="dxa"/>
+            <w:tcW w:w="437" w:type="dxa"/>
             <w:tcBorders>
               <w:top w:val="nil"/>
               <w:left w:val="nil"/>
@@ -15485,12 +15717,12 @@
       </w:tr>
       <w:tr>
         <w:trPr>
-          <w:trHeight w:val="250"/>
+          <w:trHeight w:val="300"/>
           <w:jc w:val="center"/>
         </w:trPr>
         <w:tc>
           <w:tcPr>
-            <w:tcW w:w="1113" w:type="dxa"/>
+            <w:tcW w:w="814" w:type="dxa"/>
             <w:tcBorders>
               <w:top w:val="nil"/>
               <w:left w:val="single" w:sz="4" w:space="0" w:color="auto"/>
@@ -15526,7 +15758,7 @@
         </w:tc>
         <w:tc>
           <w:tcPr>
-            <w:tcW w:w="502" w:type="dxa"/>
+            <w:tcW w:w="814" w:type="dxa"/>
             <w:tcBorders>
               <w:top w:val="nil"/>
               <w:left w:val="nil"/>
@@ -15556,13 +15788,49 @@
                 <w:szCs w:val="16"/>
                 <w:lang w:eastAsia="zh-CN"/>
               </w:rPr>
+              <w:t>0.03</w:t>
+            </w:r>
+          </w:p>
+        </w:tc>
+        <w:tc>
+          <w:tcPr>
+            <w:tcW w:w="647" w:type="dxa"/>
+            <w:tcBorders>
+              <w:top w:val="nil"/>
+              <w:left w:val="nil"/>
+              <w:bottom w:val="single" w:sz="4" w:space="0" w:color="auto"/>
+              <w:right w:val="single" w:sz="4" w:space="0" w:color="auto"/>
+            </w:tcBorders>
+            <w:shd w:val="clear" w:color="auto" w:fill="auto"/>
+            <w:noWrap/>
+            <w:vAlign w:val="center"/>
+            <w:hideMark/>
+          </w:tcPr>
+          <w:p>
+            <w:pPr>
+              <w:rPr>
+                <w:rFonts w:ascii="Calibri" w:eastAsia="Times New Roman" w:hAnsi="Calibri" w:cs="Calibri"/>
+                <w:color w:val="000000"/>
+                <w:sz w:val="16"/>
+                <w:szCs w:val="16"/>
+                <w:lang w:eastAsia="zh-CN"/>
+              </w:rPr>
+            </w:pPr>
+            <w:r>
+              <w:rPr>
+                <w:rFonts w:ascii="Calibri" w:eastAsia="Times New Roman" w:hAnsi="Calibri" w:cs="Calibri"/>
+                <w:color w:val="000000"/>
+                <w:sz w:val="16"/>
+                <w:szCs w:val="16"/>
+                <w:lang w:eastAsia="zh-CN"/>
+              </w:rPr>
               <w:t>0.02</w:t>
             </w:r>
           </w:p>
         </w:tc>
         <w:tc>
           <w:tcPr>
-            <w:tcW w:w="574" w:type="dxa"/>
+            <w:tcW w:w="437" w:type="dxa"/>
             <w:tcBorders>
               <w:top w:val="nil"/>
               <w:left w:val="nil"/>
@@ -15599,12 +15867,12 @@
       </w:tr>
       <w:tr>
         <w:trPr>
-          <w:trHeight w:val="250"/>
+          <w:trHeight w:val="300"/>
           <w:jc w:val="center"/>
         </w:trPr>
         <w:tc>
           <w:tcPr>
-            <w:tcW w:w="1113" w:type="dxa"/>
+            <w:tcW w:w="814" w:type="dxa"/>
             <w:tcBorders>
               <w:top w:val="nil"/>
               <w:left w:val="single" w:sz="4" w:space="0" w:color="auto"/>
@@ -15640,7 +15908,7 @@
         </w:tc>
         <w:tc>
           <w:tcPr>
-            <w:tcW w:w="502" w:type="dxa"/>
+            <w:tcW w:w="814" w:type="dxa"/>
             <w:tcBorders>
               <w:top w:val="nil"/>
               <w:left w:val="nil"/>
@@ -15670,13 +15938,49 @@
                 <w:szCs w:val="16"/>
                 <w:lang w:eastAsia="zh-CN"/>
               </w:rPr>
+              <w:t>0.42</w:t>
+            </w:r>
+          </w:p>
+        </w:tc>
+        <w:tc>
+          <w:tcPr>
+            <w:tcW w:w="647" w:type="dxa"/>
+            <w:tcBorders>
+              <w:top w:val="nil"/>
+              <w:left w:val="nil"/>
+              <w:bottom w:val="single" w:sz="4" w:space="0" w:color="auto"/>
+              <w:right w:val="single" w:sz="4" w:space="0" w:color="auto"/>
+            </w:tcBorders>
+            <w:shd w:val="clear" w:color="000000" w:fill="F2F2F2"/>
+            <w:noWrap/>
+            <w:vAlign w:val="center"/>
+            <w:hideMark/>
+          </w:tcPr>
+          <w:p>
+            <w:pPr>
+              <w:rPr>
+                <w:rFonts w:ascii="Calibri" w:eastAsia="Times New Roman" w:hAnsi="Calibri" w:cs="Calibri"/>
+                <w:color w:val="000000"/>
+                <w:sz w:val="16"/>
+                <w:szCs w:val="16"/>
+                <w:lang w:eastAsia="zh-CN"/>
+              </w:rPr>
+            </w:pPr>
+            <w:r>
+              <w:rPr>
+                <w:rFonts w:ascii="Calibri" w:eastAsia="Times New Roman" w:hAnsi="Calibri" w:cs="Calibri"/>
+                <w:color w:val="000000"/>
+                <w:sz w:val="16"/>
+                <w:szCs w:val="16"/>
+                <w:lang w:eastAsia="zh-CN"/>
+              </w:rPr>
               <w:t>0.46</w:t>
             </w:r>
           </w:p>
         </w:tc>
         <w:tc>
           <w:tcPr>
-            <w:tcW w:w="574" w:type="dxa"/>
+            <w:tcW w:w="437" w:type="dxa"/>
             <w:tcBorders>
               <w:top w:val="nil"/>
               <w:left w:val="nil"/>

</xml_diff>

<commit_message>
Fixed some references were in spanish
</commit_message>
<xml_diff>
--- a/SMGAN.docx
+++ b/SMGAN.docx
@@ -511,7 +511,7 @@
               <w:szCs w:val="22"/>
               <w:lang w:val="en-US"/>
             </w:rPr>
-            <w:instrText xml:space="preserve"> CITATION Bid19 \l 1033 </w:instrText>
+            <w:instrText xml:space="preserve">CITATION Bid19 \l 1033 </w:instrText>
           </w:r>
           <w:r>
             <w:rPr>
@@ -647,7 +647,7 @@
               <w:szCs w:val="22"/>
               <w:lang w:val="en-US"/>
             </w:rPr>
-            <w:instrText xml:space="preserve"> CITATION Nic18 \l 1033 </w:instrText>
+            <w:instrText xml:space="preserve">CITATION Nic18 \l 1033 </w:instrText>
           </w:r>
           <w:r>
             <w:rPr>
@@ -785,7 +785,7 @@
               <w:szCs w:val="22"/>
               <w:lang w:val="en-US"/>
             </w:rPr>
-            <w:instrText xml:space="preserve"> CITATION Nat24 \l 1033 </w:instrText>
+            <w:instrText xml:space="preserve">CITATION Nat24 \l 1033 </w:instrText>
           </w:r>
           <w:r>
             <w:rPr>
@@ -1047,7 +1047,7 @@
               <w:szCs w:val="24"/>
               <w:lang w:val="en-US"/>
             </w:rPr>
-            <w:instrText xml:space="preserve"> CITATION Bid19 \l 1033 </w:instrText>
+            <w:instrText xml:space="preserve">CITATION Bid19 \l 1033 </w:instrText>
           </w:r>
           <w:r>
             <w:rPr>
@@ -1166,7 +1166,7 @@
               <w:szCs w:val="24"/>
               <w:lang w:val="en-US"/>
             </w:rPr>
-            <w:instrText xml:space="preserve"> CITATION Phr24 \l 1033 </w:instrText>
+            <w:instrText xml:space="preserve">CITATION Phr24 \l 1033 </w:instrText>
           </w:r>
           <w:r>
             <w:rPr>
@@ -1464,7 +1464,7 @@
               <w:szCs w:val="24"/>
               <w:lang w:val="en-US"/>
             </w:rPr>
-            <w:instrText xml:space="preserve"> CITATION Das18 \l 1033 </w:instrText>
+            <w:instrText xml:space="preserve">CITATION Das18 \l 1033 </w:instrText>
           </w:r>
           <w:r>
             <w:rPr>
@@ -1663,7 +1663,7 @@
               <w:szCs w:val="24"/>
               <w:lang w:val="en-US"/>
             </w:rPr>
-            <w:instrText xml:space="preserve"> CITATION Wei \l 1033 </w:instrText>
+            <w:instrText xml:space="preserve">CITATION Wei \l 1033 </w:instrText>
           </w:r>
           <w:r>
             <w:rPr>
@@ -2493,7 +2493,7 @@
               <w:szCs w:val="24"/>
               <w:lang w:val="en-US"/>
             </w:rPr>
-            <w:instrText xml:space="preserve"> CITATION Bid19 \l 1033 </w:instrText>
+            <w:instrText xml:space="preserve">CITATION Bid19 \l 1033 </w:instrText>
           </w:r>
           <w:r>
             <w:rPr>
@@ -2635,7 +2635,7 @@
               <w:szCs w:val="24"/>
               <w:lang w:val="en-US"/>
             </w:rPr>
-            <w:instrText xml:space="preserve"> CITATION Kus17 \l 1033 </w:instrText>
+            <w:instrText xml:space="preserve">CITATION Kus17 \l 1033 </w:instrText>
           </w:r>
           <w:r>
             <w:rPr>
@@ -2706,7 +2706,7 @@
               <w:szCs w:val="24"/>
               <w:lang w:val="en-US"/>
             </w:rPr>
-            <w:instrText xml:space="preserve"> CITATION Pag18 \l 1033 </w:instrText>
+            <w:instrText xml:space="preserve">CITATION Pag18 \l 1033 </w:instrText>
           </w:r>
           <w:r>
             <w:rPr>
@@ -2777,7 +2777,7 @@
               <w:szCs w:val="24"/>
               <w:lang w:val="en-US"/>
             </w:rPr>
-            <w:instrText xml:space="preserve"> CITATION Han18 \l 1033 </w:instrText>
+            <w:instrText xml:space="preserve">CITATION Han18 \l 1033 </w:instrText>
           </w:r>
           <w:r>
             <w:rPr>
@@ -2848,7 +2848,7 @@
               <w:szCs w:val="24"/>
               <w:lang w:val="en-US"/>
             </w:rPr>
-            <w:instrText xml:space="preserve"> CITATION Jin19 \l 1033 </w:instrText>
+            <w:instrText xml:space="preserve">CITATION Jin19 \l 1033 </w:instrText>
           </w:r>
           <w:r>
             <w:rPr>
@@ -2919,7 +2919,7 @@
               <w:szCs w:val="24"/>
               <w:lang w:val="en-US"/>
             </w:rPr>
-            <w:instrText xml:space="preserve"> CITATION Rig20 \l 1033 </w:instrText>
+            <w:instrText xml:space="preserve">CITATION Rig20 \l 1033 </w:instrText>
           </w:r>
           <w:r>
             <w:rPr>
@@ -3116,7 +3116,7 @@
               <w:szCs w:val="24"/>
               <w:lang w:val="en-US"/>
             </w:rPr>
-            <w:instrText xml:space="preserve"> CITATION Bid19 \l 1033 </w:instrText>
+            <w:instrText xml:space="preserve">CITATION Bid19 \l 1033 </w:instrText>
           </w:r>
           <w:r>
             <w:rPr>
@@ -3665,7 +3665,7 @@
               <w:szCs w:val="24"/>
               <w:lang w:val="en-US"/>
             </w:rPr>
-            <w:instrText xml:space="preserve"> CITATION Bid19 \l 1033 </w:instrText>
+            <w:instrText xml:space="preserve">CITATION Bid19 \l 1033 </w:instrText>
           </w:r>
           <w:r>
             <w:rPr>
@@ -3776,7 +3776,7 @@
               <w:szCs w:val="24"/>
               <w:lang w:val="en-US"/>
             </w:rPr>
-            <w:instrText xml:space="preserve"> CITATION Bid19 \l 1033 </w:instrText>
+            <w:instrText xml:space="preserve">CITATION Bid19 \l 1033 </w:instrText>
           </w:r>
           <w:r>
             <w:rPr>
@@ -4115,7 +4115,7 @@
               <w:sz w:val="24"/>
               <w:szCs w:val="24"/>
             </w:rPr>
-            <w:instrText xml:space="preserve"> CITATION Nic18 \l 1033 </w:instrText>
+            <w:instrText xml:space="preserve">CITATION Nic18 \l 1033 </w:instrText>
           </w:r>
           <w:r>
             <w:rPr>
@@ -4234,7 +4234,7 @@
               <w:sz w:val="24"/>
               <w:szCs w:val="24"/>
             </w:rPr>
-            <w:instrText xml:space="preserve"> CITATION Nic18 \l 1033 </w:instrText>
+            <w:instrText xml:space="preserve">CITATION Nic18 \l 1033 </w:instrText>
           </w:r>
           <w:r>
             <w:rPr>
@@ -4990,7 +4990,7 @@
               <w:sz w:val="24"/>
               <w:szCs w:val="24"/>
             </w:rPr>
-            <w:instrText xml:space="preserve"> CITATION Ped11 \l 1033 </w:instrText>
+            <w:instrText xml:space="preserve">CITATION Ped11 \l 1033 </w:instrText>
           </w:r>
           <w:r>
             <w:rPr>
@@ -5507,7 +5507,7 @@
               <w:sz w:val="22"/>
               <w:szCs w:val="22"/>
             </w:rPr>
-            <w:instrText xml:space="preserve"> CITATION Kim17 \l 1033 </w:instrText>
+            <w:instrText xml:space="preserve">CITATION Kim17 \l 1033 </w:instrText>
           </w:r>
           <w:r>
             <w:rPr>
@@ -6856,7 +6856,7 @@
               <w:sz w:val="24"/>
               <w:szCs w:val="24"/>
             </w:rPr>
-            <w:instrText xml:space="preserve"> CITATION Goo14 \l 1033 </w:instrText>
+            <w:instrText xml:space="preserve">CITATION Goo14 \l 1033 </w:instrText>
           </w:r>
           <w:r>
             <w:rPr>
@@ -7170,7 +7170,7 @@
               <w:sz w:val="22"/>
               <w:szCs w:val="22"/>
             </w:rPr>
-            <w:instrText xml:space="preserve"> CITATION Alq19 \l 1033 </w:instrText>
+            <w:instrText xml:space="preserve">CITATION Alq19 \l 1033 </w:instrText>
           </w:r>
           <w:r>
             <w:rPr>
@@ -7293,7 +7293,7 @@
               <w:sz w:val="24"/>
               <w:szCs w:val="24"/>
             </w:rPr>
-            <w:instrText xml:space="preserve"> CITATION Man21 \l 1033 </w:instrText>
+            <w:instrText xml:space="preserve">CITATION Man21 \l 1033 </w:instrText>
           </w:r>
           <w:r>
             <w:rPr>
@@ -7349,7 +7349,7 @@
               <w:sz w:val="24"/>
               <w:szCs w:val="24"/>
             </w:rPr>
-            <w:instrText xml:space="preserve"> CITATION Arj17 \l 1033 </w:instrText>
+            <w:instrText xml:space="preserve">CITATION Arj17 \l 1033 </w:instrText>
           </w:r>
           <w:r>
             <w:rPr>
@@ -7440,7 +7440,7 @@
               <w:sz w:val="24"/>
               <w:szCs w:val="24"/>
             </w:rPr>
-            <w:instrText xml:space="preserve"> CITATION Arj17 \l 1033 </w:instrText>
+            <w:instrText xml:space="preserve">CITATION Arj17 \l 1033 </w:instrText>
           </w:r>
           <w:r>
             <w:rPr>
@@ -7805,7 +7805,7 @@
               <w:sz w:val="22"/>
               <w:szCs w:val="22"/>
             </w:rPr>
-            <w:instrText xml:space="preserve"> CITATION Liu21 \l 1033 </w:instrText>
+            <w:instrText xml:space="preserve">CITATION Liu21 \l 1033 </w:instrText>
           </w:r>
           <w:r>
             <w:rPr>
@@ -8034,7 +8034,7 @@
               <w:sz w:val="24"/>
               <w:szCs w:val="24"/>
             </w:rPr>
-            <w:instrText xml:space="preserve"> CITATION Cor21 \l 1033 </w:instrText>
+            <w:instrText xml:space="preserve">CITATION Cor21 \l 1033 </w:instrText>
           </w:r>
           <w:r>
             <w:rPr>
@@ -8223,7 +8223,7 @@
               <w:sz w:val="24"/>
               <w:szCs w:val="24"/>
             </w:rPr>
-            <w:instrText xml:space="preserve"> CITATION Nic08 \l 1033 </w:instrText>
+            <w:instrText xml:space="preserve">CITATION Nic08 \l 1033 </w:instrText>
           </w:r>
           <w:r>
             <w:rPr>
@@ -8637,7 +8637,7 @@
               <w:sz w:val="24"/>
               <w:szCs w:val="24"/>
             </w:rPr>
-            <w:instrText xml:space="preserve"> CITATION Pyt24 \l 1033 </w:instrText>
+            <w:instrText xml:space="preserve">CITATION Pyt24 \l 1033 </w:instrText>
           </w:r>
           <w:r>
             <w:rPr>
@@ -9147,7 +9147,7 @@
               <w:sz w:val="24"/>
               <w:szCs w:val="24"/>
             </w:rPr>
-            <w:instrText xml:space="preserve"> CITATION Ray24 \l 1033 </w:instrText>
+            <w:instrText xml:space="preserve">CITATION Ray24 \l 1033 </w:instrText>
           </w:r>
           <w:r>
             <w:rPr>
@@ -9266,7 +9266,7 @@
               <w:sz w:val="24"/>
               <w:szCs w:val="24"/>
             </w:rPr>
-            <w:instrText xml:space="preserve"> CITATION Ray241 \l 1033 </w:instrText>
+            <w:instrText xml:space="preserve">CITATION Ray241 \l 1033 </w:instrText>
           </w:r>
           <w:r>
             <w:rPr>
@@ -9364,7 +9364,7 @@
               <w:sz w:val="24"/>
               <w:szCs w:val="24"/>
             </w:rPr>
-            <w:instrText xml:space="preserve"> CITATION LiL18 \l 1033 </w:instrText>
+            <w:instrText xml:space="preserve">CITATION LiL18 \l 1033 </w:instrText>
           </w:r>
           <w:r>
             <w:rPr>
@@ -9668,10 +9668,7 @@
         <w:fldChar w:fldCharType="begin"/>
       </w:r>
       <w:r>
-        <w:instrText xml:space="preserve"> SEQ Table \* A</w:instrText>
-      </w:r>
-      <w:r>
-        <w:instrText xml:space="preserve">RABIC </w:instrText>
+        <w:instrText xml:space="preserve"> SEQ Table \* ARABIC </w:instrText>
       </w:r>
       <w:r>
         <w:fldChar w:fldCharType="separate"/>
@@ -11193,7 +11190,7 @@
               <w:sz w:val="24"/>
               <w:szCs w:val="24"/>
             </w:rPr>
-            <w:instrText xml:space="preserve"> CITATION Ray241 \l 1033 </w:instrText>
+            <w:instrText xml:space="preserve">CITATION Ray241 \l 1033 </w:instrText>
           </w:r>
           <w:r>
             <w:rPr>
@@ -12655,7 +12652,7 @@
               <w:sz w:val="24"/>
               <w:szCs w:val="24"/>
             </w:rPr>
-            <w:instrText xml:space="preserve"> CITATION Hun07 \l 1033 </w:instrText>
+            <w:instrText xml:space="preserve">CITATION Hun07 \l 1033 </w:instrText>
           </w:r>
           <w:r>
             <w:rPr>
@@ -13337,7 +13334,7 @@
               <w:szCs w:val="24"/>
               <w:lang w:val="en-US"/>
             </w:rPr>
-            <w:instrText xml:space="preserve"> CITATION Nic18 \l 1033 </w:instrText>
+            <w:instrText xml:space="preserve">CITATION Nic18 \l 1033 </w:instrText>
           </w:r>
           <w:r>
             <w:rPr>
@@ -13536,7 +13533,7 @@
               <w:szCs w:val="24"/>
               <w:lang w:val="en-US"/>
             </w:rPr>
-            <w:instrText xml:space="preserve"> CITATION Van09 \l 1033 </w:instrText>
+            <w:instrText xml:space="preserve">CITATION Van09 \l 1033 </w:instrText>
           </w:r>
           <w:r>
             <w:rPr>
@@ -13663,7 +13660,7 @@
               <w:szCs w:val="24"/>
               <w:lang w:val="en-US"/>
             </w:rPr>
-            <w:instrText xml:space="preserve"> CITATION RDK24 \l 1033 </w:instrText>
+            <w:instrText xml:space="preserve">CITATION RDK24 \l 1033 </w:instrText>
           </w:r>
           <w:r>
             <w:rPr>
@@ -13734,7 +13731,7 @@
               <w:szCs w:val="24"/>
               <w:lang w:val="en-US"/>
             </w:rPr>
-            <w:instrText xml:space="preserve"> CITATION Vas24 \l 1033 </w:instrText>
+            <w:instrText xml:space="preserve">CITATION Vas24 \l 1033 </w:instrText>
           </w:r>
           <w:r>
             <w:rPr>
@@ -13843,7 +13840,7 @@
               <w:szCs w:val="24"/>
               <w:lang w:val="en-US"/>
             </w:rPr>
-            <w:instrText xml:space="preserve"> CITATION RDK24 \l 1033 </w:instrText>
+            <w:instrText xml:space="preserve">CITATION RDK24 \l 1033 </w:instrText>
           </w:r>
           <w:r>
             <w:rPr>
@@ -14002,7 +13999,7 @@
               <w:szCs w:val="24"/>
               <w:lang w:val="en-US"/>
             </w:rPr>
-            <w:instrText xml:space="preserve"> CITATION Nic18 \l 1033 </w:instrText>
+            <w:instrText xml:space="preserve">CITATION Nic18 \l 1033 </w:instrText>
           </w:r>
           <w:r>
             <w:rPr>
@@ -14143,7 +14140,7 @@
               <w:szCs w:val="24"/>
               <w:lang w:val="en-US"/>
             </w:rPr>
-            <w:instrText xml:space="preserve"> CITATION RDK23 \l 1033 </w:instrText>
+            <w:instrText xml:space="preserve">CITATION RDK23 \l 1033 </w:instrText>
           </w:r>
           <w:r>
             <w:rPr>
@@ -14292,7 +14289,7 @@
               <w:szCs w:val="24"/>
               <w:lang w:val="en-US"/>
             </w:rPr>
-            <w:instrText xml:space="preserve"> CITATION Com01 \l 1033 </w:instrText>
+            <w:instrText xml:space="preserve">CITATION Com01 \l 1033 </w:instrText>
           </w:r>
           <w:r>
             <w:rPr>
@@ -14401,7 +14398,7 @@
               <w:szCs w:val="24"/>
               <w:lang w:val="en-US"/>
             </w:rPr>
-            <w:instrText xml:space="preserve"> CITATION Bic12 \l 1033 </w:instrText>
+            <w:instrText xml:space="preserve">CITATION Bic12 \l 1033 </w:instrText>
           </w:r>
           <w:r>
             <w:rPr>
@@ -14491,7 +14488,7 @@
               <w:szCs w:val="24"/>
               <w:lang w:val="en-US"/>
             </w:rPr>
-            <w:instrText xml:space="preserve"> CITATION Bic12 \l 1033 </w:instrText>
+            <w:instrText xml:space="preserve">CITATION Bic12 \l 1033 </w:instrText>
           </w:r>
           <w:r>
             <w:rPr>
@@ -14593,7 +14590,7 @@
               <w:szCs w:val="24"/>
               <w:lang w:val="en-US"/>
             </w:rPr>
-            <w:instrText xml:space="preserve"> CITATION Ert09 \l 1033 </w:instrText>
+            <w:instrText xml:space="preserve">CITATION Ert09 \l 1033 </w:instrText>
           </w:r>
           <w:r>
             <w:rPr>
@@ -14672,7 +14669,7 @@
               <w:szCs w:val="24"/>
               <w:lang w:val="en-US"/>
             </w:rPr>
-            <w:instrText xml:space="preserve"> CITATION Ert091 \l 1033 </w:instrText>
+            <w:instrText xml:space="preserve">CITATION Ert091 \l 1033 </w:instrText>
           </w:r>
           <w:r>
             <w:rPr>
@@ -17388,7 +17385,6 @@
                 <w:rPr>
                   <w:sz w:val="24"/>
                   <w:szCs w:val="24"/>
-                  <w:lang w:val="es-ES"/>
                 </w:rPr>
                 <w:instrText xml:space="preserve"> BIBLIOGRAPHY </w:instrText>
               </w:r>
@@ -17404,17 +17400,8 @@
                   <w:noProof/>
                   <w:sz w:val="24"/>
                   <w:szCs w:val="24"/>
-                  <w:lang w:val="es-ES"/>
                 </w:rPr>
-                <w:t xml:space="preserve">Alqahtani, H. E. (19 de Dec de 2019). </w:t>
-              </w:r>
-              <w:r>
-                <w:rPr>
-                  <w:noProof/>
-                  <w:sz w:val="24"/>
-                  <w:szCs w:val="24"/>
-                </w:rPr>
-                <w:t>Applications of Generative Adversarial Networks (GANS): An Updated Review.</w:t>
+                <w:t>Alqahtani, H. E. (2019, Dec 19). Applications of Generative Adversarial Networks (GANS): An Updated Review.</w:t>
               </w:r>
             </w:p>
             <w:p>
@@ -17434,18 +17421,9 @@
                   <w:noProof/>
                   <w:sz w:val="24"/>
                   <w:szCs w:val="24"/>
-                  <w:lang w:val="sv-SE"/>
-                </w:rPr>
-                <w:t xml:space="preserve">Arjovsky, M. E. (26 de Jan de 2017). </w:t>
-              </w:r>
-              <w:r>
-                <w:rPr>
-                  <w:noProof/>
-                  <w:sz w:val="24"/>
-                  <w:szCs w:val="24"/>
                   <w:lang w:val="de-DE"/>
                 </w:rPr>
-                <w:t>Wasserstein GAN.</w:t>
+                <w:t>Arjovsky, M. E. (2017, Jan 26). Wasserstein GAN.</w:t>
               </w:r>
             </w:p>
             <w:p>
@@ -17464,17 +17442,8 @@
                   <w:noProof/>
                   <w:sz w:val="24"/>
                   <w:szCs w:val="24"/>
-                  <w:lang w:val="de-DE"/>
                 </w:rPr>
-                <w:t xml:space="preserve">Bickerton, G. R. (2012). </w:t>
-              </w:r>
-              <w:r>
-                <w:rPr>
-                  <w:noProof/>
-                  <w:sz w:val="24"/>
-                  <w:szCs w:val="24"/>
-                </w:rPr>
-                <w:t>Quantifying the chemical beauty of drugs.</w:t>
+                <w:t>Bickerton, G. R. (2012). Quantifying the chemical beauty of drugs.</w:t>
               </w:r>
             </w:p>
             <w:p>
@@ -17534,7 +17503,7 @@
                   <w:sz w:val="24"/>
                   <w:szCs w:val="24"/>
                 </w:rPr>
-                <w:t>Cordeonnier, J.-B. E.-A. (20 de May de 2021). Multi-Head Attention: Collaborate Instead of Concatenate.</w:t>
+                <w:t>Cordeonnier, J.-B. E.-A. (2021, May 20). Multi-Head Attention: Collaborate Instead of Concatenate.</w:t>
               </w:r>
             </w:p>
             <w:p>
@@ -17612,7 +17581,7 @@
                   <w:sz w:val="24"/>
                   <w:szCs w:val="24"/>
                 </w:rPr>
-                <w:t xml:space="preserve">Ertl, P. a. (1 de 1 de 2009). </w:t>
+                <w:t xml:space="preserve">Ertl, P. a. (2009, 1 1). </w:t>
               </w:r>
               <w:r>
                 <w:rPr>
@@ -17630,7 +17599,7 @@
                   <w:sz w:val="24"/>
                   <w:szCs w:val="24"/>
                 </w:rPr>
-                <w:t>. Obtenido de github: https://github.com/rdkit/rdkit/blob/master/Contrib/SA_Score/sascorer.py</w:t>
+                <w:t>. Retrieved from github: https://github.com/rdkit/rdkit/blob/master/Contrib/SA_Score/sascorer.py</w:t>
               </w:r>
             </w:p>
             <w:p>
@@ -17650,7 +17619,7 @@
                   <w:sz w:val="24"/>
                   <w:szCs w:val="24"/>
                 </w:rPr>
-                <w:t>Goodfellow, E. A. (10 de June de 2014). Generative Adversarial Networks.</w:t>
+                <w:t>Goodfellow, E. A. (2014, June 10). Generative Adversarial Networks.</w:t>
               </w:r>
             </w:p>
             <w:p>
@@ -17670,7 +17639,7 @@
                   <w:sz w:val="24"/>
                   <w:szCs w:val="24"/>
                 </w:rPr>
-                <w:t>Hankun Dai, E. A. (24 de Febuary de 2018). Syntax-Directed Variational Autoencoder for Structured Data.</w:t>
+                <w:t>Hankun Dai, E. A. (2018, Febuary 24). Syntax-Directed Variational Autoencoder for Structured Data.</w:t>
               </w:r>
             </w:p>
             <w:p>
@@ -17748,7 +17717,7 @@
                   <w:sz w:val="24"/>
                   <w:szCs w:val="24"/>
                 </w:rPr>
-                <w:t>Jin, W. E. (29 de March de 2019). Junction Tree Variational Autoencoder for Molecular Graph Generation.</w:t>
+                <w:t>Jin, W. E. (2019, March 29). Junction Tree Variational Autoencoder for Molecular Graph Generation.</w:t>
               </w:r>
             </w:p>
             <w:p>
@@ -17760,7 +17729,6 @@
                   <w:noProof/>
                   <w:sz w:val="24"/>
                   <w:szCs w:val="24"/>
-                  <w:lang w:val="es-ES"/>
                 </w:rPr>
               </w:pPr>
               <w:r>
@@ -17787,47 +17755,7 @@
                   <w:sz w:val="24"/>
                   <w:szCs w:val="24"/>
                 </w:rPr>
-                <w:t xml:space="preserve">. </w:t>
-              </w:r>
-              <w:r>
-                <w:rPr>
-                  <w:noProof/>
-                  <w:sz w:val="24"/>
-                  <w:szCs w:val="24"/>
-                  <w:lang w:val="es-ES"/>
-                </w:rPr>
-                <w:t>Obtenido de LibreTexts Chemistry.</w:t>
-              </w:r>
-            </w:p>
-            <w:p>
-              <w:pPr>
-                <w:pStyle w:val="Bibliography"/>
-                <w:ind w:left="720" w:hanging="720"/>
-                <w:jc w:val="left"/>
-                <w:rPr>
-                  <w:noProof/>
-                  <w:sz w:val="24"/>
-                  <w:szCs w:val="24"/>
-                  <w:lang w:val="sv-SE"/>
-                </w:rPr>
-              </w:pPr>
-              <w:r>
-                <w:rPr>
-                  <w:noProof/>
-                  <w:sz w:val="24"/>
-                  <w:szCs w:val="24"/>
-                  <w:lang w:val="es-ES"/>
-                </w:rPr>
-                <w:t xml:space="preserve">Kusner, M. E. (6 de March de 2017). </w:t>
-              </w:r>
-              <w:r>
-                <w:rPr>
-                  <w:noProof/>
-                  <w:sz w:val="24"/>
-                  <w:szCs w:val="24"/>
-                  <w:lang w:val="sv-SE"/>
-                </w:rPr>
-                <w:t>Grammer Variational Autoencoder.</w:t>
+                <w:t>. Retrieved from LibreTexts Chemistry.</w:t>
               </w:r>
             </w:p>
             <w:p>
@@ -17846,17 +17774,28 @@
                   <w:noProof/>
                   <w:sz w:val="24"/>
                   <w:szCs w:val="24"/>
-                  <w:lang w:val="sv-SE"/>
                 </w:rPr>
-                <w:t xml:space="preserve">Li, L. E. (16 de March de 2018). </w:t>
+                <w:t>Kusner, M. E. (2017, March 6). Grammer Variational Autoencoder.</w:t>
               </w:r>
+            </w:p>
+            <w:p>
+              <w:pPr>
+                <w:pStyle w:val="Bibliography"/>
+                <w:ind w:left="720" w:hanging="720"/>
+                <w:jc w:val="left"/>
+                <w:rPr>
+                  <w:noProof/>
+                  <w:sz w:val="24"/>
+                  <w:szCs w:val="24"/>
+                </w:rPr>
+              </w:pPr>
               <w:r>
                 <w:rPr>
                   <w:noProof/>
                   <w:sz w:val="24"/>
                   <w:szCs w:val="24"/>
                 </w:rPr>
-                <w:t>A System for Massively Parallel Hyperparameter Tuning.</w:t>
+                <w:t>Li, L. E. (2018, March 16). A System for Massively Parallel Hyperparameter Tuning.</w:t>
               </w:r>
             </w:p>
             <w:p>
@@ -17895,65 +17834,8 @@
                   <w:noProof/>
                   <w:sz w:val="24"/>
                   <w:szCs w:val="24"/>
-                  <w:lang w:val="sv-SE"/>
                 </w:rPr>
-                <w:t xml:space="preserve">Mangalam, K. G. (29 de Dec de 2021). </w:t>
-              </w:r>
-              <w:r>
-                <w:rPr>
-                  <w:noProof/>
-                  <w:sz w:val="24"/>
-                  <w:szCs w:val="24"/>
-                </w:rPr>
-                <w:t>Overcoming Mode Collapse with Adaptive Multi Adversarial Training.</w:t>
-              </w:r>
-            </w:p>
-            <w:p>
-              <w:pPr>
-                <w:pStyle w:val="Bibliography"/>
-                <w:ind w:left="720" w:hanging="720"/>
-                <w:jc w:val="left"/>
-                <w:rPr>
-                  <w:noProof/>
-                  <w:sz w:val="24"/>
-                  <w:szCs w:val="24"/>
-                  <w:lang w:val="es-ES"/>
-                </w:rPr>
-              </w:pPr>
-              <w:r>
-                <w:rPr>
-                  <w:noProof/>
-                  <w:sz w:val="24"/>
-                  <w:szCs w:val="24"/>
-                </w:rPr>
-                <w:t xml:space="preserve">National Library of Medicine. (22 de July de 2024). </w:t>
-              </w:r>
-              <w:r>
-                <w:rPr>
-                  <w:i/>
-                  <w:iCs/>
-                  <w:noProof/>
-                  <w:sz w:val="24"/>
-                  <w:szCs w:val="24"/>
-                </w:rPr>
-                <w:t>National Center for Biotechnology Information</w:t>
-              </w:r>
-              <w:r>
-                <w:rPr>
-                  <w:noProof/>
-                  <w:sz w:val="24"/>
-                  <w:szCs w:val="24"/>
-                </w:rPr>
-                <w:t xml:space="preserve">. </w:t>
-              </w:r>
-              <w:r>
-                <w:rPr>
-                  <w:noProof/>
-                  <w:sz w:val="24"/>
-                  <w:szCs w:val="24"/>
-                  <w:lang w:val="es-ES"/>
-                </w:rPr>
-                <w:t>Obtenido de PubChem: https://pubchem.ncbi.nlm.nih.gov/</w:t>
+                <w:t>Mangalam, K. G. (2021, Dec 29). Overcoming Mode Collapse with Adaptive Multi Adversarial Training.</w:t>
               </w:r>
             </w:p>
             <w:p>
@@ -17972,9 +17854,18 @@
                   <w:noProof/>
                   <w:sz w:val="24"/>
                   <w:szCs w:val="24"/>
-                  <w:lang w:val="es-ES"/>
                 </w:rPr>
-                <w:t xml:space="preserve">Nickolls, J. E. (2 de March de 2008). </w:t>
+                <w:t xml:space="preserve">National Library of Medicine. (2024, July 22). </w:t>
+              </w:r>
+              <w:r>
+                <w:rPr>
+                  <w:i/>
+                  <w:iCs/>
+                  <w:noProof/>
+                  <w:sz w:val="24"/>
+                  <w:szCs w:val="24"/>
+                </w:rPr>
+                <w:t>National Center for Biotechnology Information</w:t>
               </w:r>
               <w:r>
                 <w:rPr>
@@ -17982,7 +17873,27 @@
                   <w:sz w:val="24"/>
                   <w:szCs w:val="24"/>
                 </w:rPr>
-                <w:t>Scalable Parallel Programming with CUDA.</w:t>
+                <w:t>. Retrieved from PubChem: https://pubchem.ncbi.nlm.nih.gov/</w:t>
+              </w:r>
+            </w:p>
+            <w:p>
+              <w:pPr>
+                <w:pStyle w:val="Bibliography"/>
+                <w:ind w:left="720" w:hanging="720"/>
+                <w:jc w:val="left"/>
+                <w:rPr>
+                  <w:noProof/>
+                  <w:sz w:val="24"/>
+                  <w:szCs w:val="24"/>
+                </w:rPr>
+              </w:pPr>
+              <w:r>
+                <w:rPr>
+                  <w:noProof/>
+                  <w:sz w:val="24"/>
+                  <w:szCs w:val="24"/>
+                </w:rPr>
+                <w:t>Nickolls, J. E. (2008, March 2). Scalable Parallel Programming with CUDA.</w:t>
               </w:r>
             </w:p>
             <w:p>
@@ -18031,7 +17942,7 @@
                   <w:sz w:val="24"/>
                   <w:szCs w:val="24"/>
                 </w:rPr>
-                <w:t>Pagnomi, A. E. (11 de December de 2018). Conditional Variational Autoencoder for Neural Machine Translation.</w:t>
+                <w:t>Pagnomi, A. E. (2018, December 11). Conditional Variational Autoencoder for Neural Machine Translation.</w:t>
               </w:r>
             </w:p>
             <w:p>
@@ -18081,7 +17992,6 @@
                   <w:noProof/>
                   <w:sz w:val="24"/>
                   <w:szCs w:val="24"/>
-                  <w:lang w:val="es-ES"/>
                 </w:rPr>
               </w:pPr>
               <w:r>
@@ -18090,7 +18000,7 @@
                   <w:sz w:val="24"/>
                   <w:szCs w:val="24"/>
                 </w:rPr>
-                <w:t xml:space="preserve">Phrma. (22 de July de 2024). </w:t>
+                <w:t xml:space="preserve">Phrma. (2024, July 22). </w:t>
               </w:r>
               <w:r>
                 <w:rPr>
@@ -18108,238 +18018,7 @@
                   <w:sz w:val="24"/>
                   <w:szCs w:val="24"/>
                 </w:rPr>
-                <w:t xml:space="preserve">. </w:t>
-              </w:r>
-              <w:r>
-                <w:rPr>
-                  <w:noProof/>
-                  <w:sz w:val="24"/>
-                  <w:szCs w:val="24"/>
-                  <w:lang w:val="es-ES"/>
-                </w:rPr>
-                <w:t>Obtenido de phrma.org: https://phrma.org/policy-issues/Research-and-Development-Policy-Framework</w:t>
-              </w:r>
-            </w:p>
-            <w:p>
-              <w:pPr>
-                <w:pStyle w:val="Bibliography"/>
-                <w:ind w:left="720" w:hanging="720"/>
-                <w:jc w:val="left"/>
-                <w:rPr>
-                  <w:noProof/>
-                  <w:sz w:val="24"/>
-                  <w:szCs w:val="24"/>
-                  <w:lang w:val="es-ES"/>
-                </w:rPr>
-              </w:pPr>
-              <w:r>
-                <w:rPr>
-                  <w:noProof/>
-                  <w:sz w:val="24"/>
-                  <w:szCs w:val="24"/>
-                  <w:lang w:val="es-ES"/>
-                </w:rPr>
-                <w:t xml:space="preserve">Pytorch. (20 de August de 2024). </w:t>
-              </w:r>
-              <w:r>
-                <w:rPr>
-                  <w:i/>
-                  <w:iCs/>
-                  <w:noProof/>
-                  <w:sz w:val="24"/>
-                  <w:szCs w:val="24"/>
-                  <w:lang w:val="es-ES"/>
-                </w:rPr>
-                <w:t>Adam</w:t>
-              </w:r>
-              <w:r>
-                <w:rPr>
-                  <w:noProof/>
-                  <w:sz w:val="24"/>
-                  <w:szCs w:val="24"/>
-                  <w:lang w:val="es-ES"/>
-                </w:rPr>
-                <w:t>. Obtenido de Pytorch: https://pytorch.org/docs/stable/generated/torch.optim.Adam.html</w:t>
-              </w:r>
-            </w:p>
-            <w:p>
-              <w:pPr>
-                <w:pStyle w:val="Bibliography"/>
-                <w:ind w:left="720" w:hanging="720"/>
-                <w:jc w:val="left"/>
-                <w:rPr>
-                  <w:noProof/>
-                  <w:sz w:val="24"/>
-                  <w:szCs w:val="24"/>
-                  <w:lang w:val="es-ES"/>
-                </w:rPr>
-              </w:pPr>
-              <w:r>
-                <w:rPr>
-                  <w:noProof/>
-                  <w:sz w:val="24"/>
-                  <w:szCs w:val="24"/>
-                  <w:lang w:val="es-ES"/>
-                </w:rPr>
-                <w:t xml:space="preserve">Ray. (20 de 8 de 2024). </w:t>
-              </w:r>
-              <w:r>
-                <w:rPr>
-                  <w:i/>
-                  <w:iCs/>
-                  <w:noProof/>
-                  <w:sz w:val="24"/>
-                  <w:szCs w:val="24"/>
-                  <w:lang w:val="es-ES"/>
-                </w:rPr>
-                <w:t>Tune</w:t>
-              </w:r>
-              <w:r>
-                <w:rPr>
-                  <w:noProof/>
-                  <w:sz w:val="24"/>
-                  <w:szCs w:val="24"/>
-                  <w:lang w:val="es-ES"/>
-                </w:rPr>
-                <w:t>. Obtenido de Ray: https://docs.ray.io/en/latest/tune/index.html</w:t>
-              </w:r>
-            </w:p>
-            <w:p>
-              <w:pPr>
-                <w:pStyle w:val="Bibliography"/>
-                <w:ind w:left="720" w:hanging="720"/>
-                <w:jc w:val="left"/>
-                <w:rPr>
-                  <w:noProof/>
-                  <w:sz w:val="24"/>
-                  <w:szCs w:val="24"/>
-                  <w:lang w:val="es-ES"/>
-                </w:rPr>
-              </w:pPr>
-              <w:r>
-                <w:rPr>
-                  <w:noProof/>
-                  <w:sz w:val="24"/>
-                  <w:szCs w:val="24"/>
-                </w:rPr>
-                <w:t xml:space="preserve">Ray. (20 de 8 de 2024). </w:t>
-              </w:r>
-              <w:r>
-                <w:rPr>
-                  <w:i/>
-                  <w:iCs/>
-                  <w:noProof/>
-                  <w:sz w:val="24"/>
-                  <w:szCs w:val="24"/>
-                </w:rPr>
-                <w:t>Tune Trial Schedulers</w:t>
-              </w:r>
-              <w:r>
-                <w:rPr>
-                  <w:noProof/>
-                  <w:sz w:val="24"/>
-                  <w:szCs w:val="24"/>
-                </w:rPr>
-                <w:t xml:space="preserve">. </w:t>
-              </w:r>
-              <w:r>
-                <w:rPr>
-                  <w:noProof/>
-                  <w:sz w:val="24"/>
-                  <w:szCs w:val="24"/>
-                  <w:lang w:val="es-ES"/>
-                </w:rPr>
-                <w:t>Obtenido de Ray: https://docs.ray.io/en/latest/tune/api/schedulers.html</w:t>
-              </w:r>
-            </w:p>
-            <w:p>
-              <w:pPr>
-                <w:pStyle w:val="Bibliography"/>
-                <w:ind w:left="720" w:hanging="720"/>
-                <w:jc w:val="left"/>
-                <w:rPr>
-                  <w:noProof/>
-                  <w:sz w:val="24"/>
-                  <w:szCs w:val="24"/>
-                  <w:lang w:val="es-ES"/>
-                </w:rPr>
-              </w:pPr>
-              <w:r>
-                <w:rPr>
-                  <w:noProof/>
-                  <w:sz w:val="24"/>
-                  <w:szCs w:val="24"/>
-                  <w:lang w:val="es-ES"/>
-                </w:rPr>
-                <w:t xml:space="preserve">RDKit. (2023). </w:t>
-              </w:r>
-              <w:r>
-                <w:rPr>
-                  <w:i/>
-                  <w:iCs/>
-                  <w:noProof/>
-                  <w:sz w:val="24"/>
-                  <w:szCs w:val="24"/>
-                  <w:lang w:val="es-ES"/>
-                </w:rPr>
-                <w:t>rdkit.Chem.rdMolTransforms module</w:t>
-              </w:r>
-              <w:r>
-                <w:rPr>
-                  <w:noProof/>
-                  <w:sz w:val="24"/>
-                  <w:szCs w:val="24"/>
-                  <w:lang w:val="es-ES"/>
-                </w:rPr>
-                <w:t>. Obtenido de rdkit.org: https://www.rdkit.org/docs/source/rdkit.Chem.rdMolTransforms.html</w:t>
-              </w:r>
-            </w:p>
-            <w:p>
-              <w:pPr>
-                <w:pStyle w:val="Bibliography"/>
-                <w:ind w:left="720" w:hanging="720"/>
-                <w:jc w:val="left"/>
-                <w:rPr>
-                  <w:noProof/>
-                  <w:sz w:val="24"/>
-                  <w:szCs w:val="24"/>
-                  <w:lang w:val="es-ES"/>
-                </w:rPr>
-              </w:pPr>
-              <w:r>
-                <w:rPr>
-                  <w:noProof/>
-                  <w:sz w:val="24"/>
-                  <w:szCs w:val="24"/>
-                </w:rPr>
-                <w:t xml:space="preserve">RDKit. (20 de August de 2024). </w:t>
-              </w:r>
-              <w:r>
-                <w:rPr>
-                  <w:i/>
-                  <w:iCs/>
-                  <w:noProof/>
-                  <w:sz w:val="24"/>
-                  <w:szCs w:val="24"/>
-                </w:rPr>
-                <w:t>RDKit: Open-Source Cheminformatics Software</w:t>
-              </w:r>
-              <w:r>
-                <w:rPr>
-                  <w:noProof/>
-                  <w:sz w:val="24"/>
-                  <w:szCs w:val="24"/>
-                </w:rPr>
-                <w:t xml:space="preserve">. </w:t>
-              </w:r>
-              <w:r>
-                <w:rPr>
-                  <w:noProof/>
-                  <w:sz w:val="24"/>
-                  <w:szCs w:val="24"/>
-                  <w:lang w:val="es-ES"/>
-                </w:rPr>
-                <w:t>Obtenido de rdkit.org: 2024</w:t>
+                <w:t>. Retrieved from phrma.org: https://phrma.org/policy-issues/Research-and-Development-Policy-Framework</w:t>
               </w:r>
             </w:p>
             <w:p>
@@ -18358,10 +18037,18 @@
                   <w:noProof/>
                   <w:sz w:val="24"/>
                   <w:szCs w:val="24"/>
-                  <w:lang w:val="es-ES"/>
                 </w:rPr>
-                <w:lastRenderedPageBreak/>
-                <w:t xml:space="preserve">Rigoni, D. E. (1 de Sep de 2020). </w:t>
+                <w:t xml:space="preserve">Pytorch. (2024, August 20). </w:t>
+              </w:r>
+              <w:r>
+                <w:rPr>
+                  <w:i/>
+                  <w:iCs/>
+                  <w:noProof/>
+                  <w:sz w:val="24"/>
+                  <w:szCs w:val="24"/>
+                </w:rPr>
+                <w:t>Adam</w:t>
               </w:r>
               <w:r>
                 <w:rPr>
@@ -18369,7 +18056,7 @@
                   <w:sz w:val="24"/>
                   <w:szCs w:val="24"/>
                 </w:rPr>
-                <w:t>Conditional Constrained Graph Variational Autoencoders for Molecule Design.</w:t>
+                <w:t>. Retrieved from Pytorch: https://pytorch.org/docs/stable/generated/torch.optim.Adam.html</w:t>
               </w:r>
             </w:p>
             <w:p>
@@ -18388,9 +18075,18 @@
                   <w:noProof/>
                   <w:sz w:val="24"/>
                   <w:szCs w:val="24"/>
-                  <w:lang w:val="es-ES"/>
                 </w:rPr>
-                <w:t xml:space="preserve">Simonosvsky, M. K. (9 de Feb de 2018). </w:t>
+                <w:t xml:space="preserve">Ray. (2024, 8 20). </w:t>
+              </w:r>
+              <w:r>
+                <w:rPr>
+                  <w:i/>
+                  <w:iCs/>
+                  <w:noProof/>
+                  <w:sz w:val="24"/>
+                  <w:szCs w:val="24"/>
+                </w:rPr>
+                <w:t>Tune</w:t>
               </w:r>
               <w:r>
                 <w:rPr>
@@ -18398,7 +18094,162 @@
                   <w:sz w:val="24"/>
                   <w:szCs w:val="24"/>
                 </w:rPr>
-                <w:t>GraphVAE: Towards Generation of Small Graphs Using Variational Autoencoders.</w:t>
+                <w:t>. Retrieved from Ray: https://docs.ray.io/en/latest/tune/index.html</w:t>
+              </w:r>
+            </w:p>
+            <w:p>
+              <w:pPr>
+                <w:pStyle w:val="Bibliography"/>
+                <w:ind w:left="720" w:hanging="720"/>
+                <w:jc w:val="left"/>
+                <w:rPr>
+                  <w:noProof/>
+                  <w:sz w:val="24"/>
+                  <w:szCs w:val="24"/>
+                </w:rPr>
+              </w:pPr>
+              <w:r>
+                <w:rPr>
+                  <w:noProof/>
+                  <w:sz w:val="24"/>
+                  <w:szCs w:val="24"/>
+                </w:rPr>
+                <w:t xml:space="preserve">Ray. (2024, 8 20). </w:t>
+              </w:r>
+              <w:r>
+                <w:rPr>
+                  <w:i/>
+                  <w:iCs/>
+                  <w:noProof/>
+                  <w:sz w:val="24"/>
+                  <w:szCs w:val="24"/>
+                </w:rPr>
+                <w:t>Tune Trial Schedulers</w:t>
+              </w:r>
+              <w:r>
+                <w:rPr>
+                  <w:noProof/>
+                  <w:sz w:val="24"/>
+                  <w:szCs w:val="24"/>
+                </w:rPr>
+                <w:t>. Retrieved from Ray: https://docs.ray.io/en/latest/tune/api/schedulers.html</w:t>
+              </w:r>
+            </w:p>
+            <w:p>
+              <w:pPr>
+                <w:pStyle w:val="Bibliography"/>
+                <w:ind w:left="720" w:hanging="720"/>
+                <w:jc w:val="left"/>
+                <w:rPr>
+                  <w:noProof/>
+                  <w:sz w:val="24"/>
+                  <w:szCs w:val="24"/>
+                </w:rPr>
+              </w:pPr>
+              <w:r>
+                <w:rPr>
+                  <w:noProof/>
+                  <w:sz w:val="24"/>
+                  <w:szCs w:val="24"/>
+                </w:rPr>
+                <w:t xml:space="preserve">RDKit. (2023). </w:t>
+              </w:r>
+              <w:r>
+                <w:rPr>
+                  <w:i/>
+                  <w:iCs/>
+                  <w:noProof/>
+                  <w:sz w:val="24"/>
+                  <w:szCs w:val="24"/>
+                </w:rPr>
+                <w:t>rdkit.Chem.rdMolTransforms module</w:t>
+              </w:r>
+              <w:r>
+                <w:rPr>
+                  <w:noProof/>
+                  <w:sz w:val="24"/>
+                  <w:szCs w:val="24"/>
+                </w:rPr>
+                <w:t>. Retrieved from rdkit.org: https://www.rdkit.org/docs/source/rdkit.Chem.rdMolTransforms.html</w:t>
+              </w:r>
+            </w:p>
+            <w:p>
+              <w:pPr>
+                <w:pStyle w:val="Bibliography"/>
+                <w:ind w:left="720" w:hanging="720"/>
+                <w:jc w:val="left"/>
+                <w:rPr>
+                  <w:noProof/>
+                  <w:sz w:val="24"/>
+                  <w:szCs w:val="24"/>
+                </w:rPr>
+              </w:pPr>
+              <w:r>
+                <w:rPr>
+                  <w:noProof/>
+                  <w:sz w:val="24"/>
+                  <w:szCs w:val="24"/>
+                </w:rPr>
+                <w:t xml:space="preserve">RDKit. (2024, August 20). </w:t>
+              </w:r>
+              <w:r>
+                <w:rPr>
+                  <w:i/>
+                  <w:iCs/>
+                  <w:noProof/>
+                  <w:sz w:val="24"/>
+                  <w:szCs w:val="24"/>
+                </w:rPr>
+                <w:t>RDKit: Open-Source Cheminformatics Software</w:t>
+              </w:r>
+              <w:r>
+                <w:rPr>
+                  <w:noProof/>
+                  <w:sz w:val="24"/>
+                  <w:szCs w:val="24"/>
+                </w:rPr>
+                <w:t>. Retrieved from rdkit.org: 2024</w:t>
+              </w:r>
+            </w:p>
+            <w:p>
+              <w:pPr>
+                <w:pStyle w:val="Bibliography"/>
+                <w:ind w:left="720" w:hanging="720"/>
+                <w:jc w:val="left"/>
+                <w:rPr>
+                  <w:noProof/>
+                  <w:sz w:val="24"/>
+                  <w:szCs w:val="24"/>
+                </w:rPr>
+              </w:pPr>
+              <w:r>
+                <w:rPr>
+                  <w:noProof/>
+                  <w:sz w:val="24"/>
+                  <w:szCs w:val="24"/>
+                </w:rPr>
+                <w:lastRenderedPageBreak/>
+                <w:t>Rigoni, D. E. (2020, Sep 1). Conditional Constrained Graph Variational Autoencoders for Molecule Design.</w:t>
+              </w:r>
+            </w:p>
+            <w:p>
+              <w:pPr>
+                <w:pStyle w:val="Bibliography"/>
+                <w:ind w:left="720" w:hanging="720"/>
+                <w:jc w:val="left"/>
+                <w:rPr>
+                  <w:noProof/>
+                  <w:sz w:val="24"/>
+                  <w:szCs w:val="24"/>
+                </w:rPr>
+              </w:pPr>
+              <w:r>
+                <w:rPr>
+                  <w:noProof/>
+                  <w:sz w:val="24"/>
+                  <w:szCs w:val="24"/>
+                </w:rPr>
+                <w:t>Simonosvsky, M. K. (2018, Feb 9). GraphVAE: Towards Generation of Small Graphs Using Variational Autoencoders.</w:t>
               </w:r>
             </w:p>
             <w:p>
@@ -18430,7 +18281,6 @@
                   <w:noProof/>
                   <w:sz w:val="24"/>
                   <w:szCs w:val="24"/>
-                  <w:lang w:val="es-ES"/>
                 </w:rPr>
               </w:pPr>
               <w:r>
@@ -18438,9 +18288,8 @@
                   <w:noProof/>
                   <w:sz w:val="24"/>
                   <w:szCs w:val="24"/>
-                  <w:lang w:val="es-ES"/>
                 </w:rPr>
-                <w:t xml:space="preserve">Vasquez J, V. (22 de August de 2024). </w:t>
+                <w:t xml:space="preserve">Vasquez J, V. (2024, August 22). </w:t>
               </w:r>
               <w:r>
                 <w:rPr>
@@ -18449,7 +18298,6 @@
                   <w:noProof/>
                   <w:sz w:val="24"/>
                   <w:szCs w:val="24"/>
-                  <w:lang w:val="es-ES"/>
                 </w:rPr>
                 <w:t>SMGAN</w:t>
               </w:r>
@@ -18458,9 +18306,8 @@
                   <w:noProof/>
                   <w:sz w:val="24"/>
                   <w:szCs w:val="24"/>
-                  <w:lang w:val="es-ES"/>
                 </w:rPr>
-                <w:t>. Obtenido de github: https://github.com/vanthony715/SMGAN</w:t>
+                <w:t>. Retrieved from github: https://github.com/vanthony715/SMGAN</w:t>
               </w:r>
             </w:p>
             <w:p>
@@ -18479,17 +18326,8 @@
                   <w:noProof/>
                   <w:sz w:val="24"/>
                   <w:szCs w:val="24"/>
-                  <w:lang w:val="es-ES"/>
                 </w:rPr>
-                <w:t xml:space="preserve">Vaswani, A. E. (12 de June de 2017). </w:t>
-              </w:r>
-              <w:r>
-                <w:rPr>
-                  <w:noProof/>
-                  <w:sz w:val="24"/>
-                  <w:szCs w:val="24"/>
-                </w:rPr>
-                <w:t>Attention is All You Need.</w:t>
+                <w:t>Vaswani, A. E. (2017, June 12). Attention is All You Need.</w:t>
               </w:r>
             </w:p>
             <w:p>
@@ -18508,17 +18346,8 @@
                   <w:noProof/>
                   <w:sz w:val="24"/>
                   <w:szCs w:val="24"/>
-                  <w:lang w:val="sv-SE"/>
                 </w:rPr>
-                <w:t xml:space="preserve">Weininger, D. (1987 de June de 1987). </w:t>
-              </w:r>
-              <w:r>
-                <w:rPr>
-                  <w:noProof/>
-                  <w:sz w:val="24"/>
-                  <w:szCs w:val="24"/>
-                </w:rPr>
-                <w:t>SMILES, a Chemical Language and Information System. 1. Introduction to Methodology and Encoding Rules. Claremont, California, United States.</w:t>
+                <w:t>Weininger, D. (1987, June 1987). SMILES, a Chemical Language and Information System. 1. Introduction to Methodology and Encoding Rules. Claremont, California, United States.</w:t>
               </w:r>
             </w:p>
             <w:p>
@@ -20407,331 +20236,404 @@
 <file path=customXml/item1.xml><?xml version="1.0" encoding="utf-8"?>
 <b:Sources xmlns:b="http://schemas.openxmlformats.org/officeDocument/2006/bibliography" xmlns="http://schemas.openxmlformats.org/officeDocument/2006/bibliography" SelectedStyle="\APASixthEditionOfficeOnline.xsl" StyleName="APA" Version="6">
   <b:Source>
-    <b:Tag>Bid19</b:Tag>
+    <b:Tag>Pyt24</b:Tag>
+    <b:SourceType>InternetSite</b:SourceType>
+    <b:Guid>{DF6F4AED-A728-4904-A826-9D6D955BB904}</b:Guid>
+    <b:Author>
+      <b:Author>
+        <b:Corporate>Pytorch</b:Corporate>
+      </b:Author>
+    </b:Author>
+    <b:Title>Adam</b:Title>
+    <b:Year>2024</b:Year>
+    <b:Month>August</b:Month>
+    <b:Day>20</b:Day>
+    <b:InternetSiteTitle>Pytorch</b:InternetSiteTitle>
+    <b:URL>https://pytorch.org/docs/stable/generated/torch.optim.Adam.html</b:URL>
+    <b:LCID>en-US</b:LCID>
+    <b:RefOrder>23</b:RefOrder>
+  </b:Source>
+  <b:Source>
+    <b:Tag>RDK23</b:Tag>
+    <b:SourceType>InternetSite</b:SourceType>
+    <b:Guid>{22FB4024-137F-4B04-801A-970C1B7C0880}</b:Guid>
+    <b:Author>
+      <b:Author>
+        <b:Corporate>RDKit</b:Corporate>
+      </b:Author>
+    </b:Author>
+    <b:Title>rdkit.Chem.rdMolTransforms module</b:Title>
+    <b:Year>2023</b:Year>
+    <b:InternetSiteTitle>rdkit.org</b:InternetSiteTitle>
+    <b:URL>https://www.rdkit.org/docs/source/rdkit.Chem.rdMolTransforms.html</b:URL>
+    <b:LCID>en-US</b:LCID>
+    <b:RefOrder>31</b:RefOrder>
+  </b:Source>
+  <b:Source>
+    <b:Tag>RDK24</b:Tag>
+    <b:SourceType>InternetSite</b:SourceType>
+    <b:Guid>{2610F99F-3DAE-4718-8E99-FB742B3E9ADB}</b:Guid>
+    <b:Title>RDKit: Open-Source Cheminformatics Software</b:Title>
+    <b:Year>2024</b:Year>
+    <b:Month>August</b:Month>
+    <b:Day>20</b:Day>
+    <b:Author>
+      <b:Author>
+        <b:Corporate>RDKit</b:Corporate>
+      </b:Author>
+    </b:Author>
+    <b:InternetSiteTitle>rdkit.org</b:InternetSiteTitle>
+    <b:URL>2024</b:URL>
+    <b:LCID>en-US</b:LCID>
+    <b:RefOrder>29</b:RefOrder>
+  </b:Source>
+  <b:Source>
+    <b:Tag>Ray24</b:Tag>
+    <b:SourceType>InternetSite</b:SourceType>
+    <b:Guid>{D4A9E91B-5613-4A53-A900-DA2573952587}</b:Guid>
+    <b:Author>
+      <b:Author>
+        <b:Corporate>Ray</b:Corporate>
+      </b:Author>
+    </b:Author>
+    <b:Title>Tune</b:Title>
+    <b:InternetSiteTitle>Ray</b:InternetSiteTitle>
+    <b:Year>2024</b:Year>
+    <b:Month>8</b:Month>
+    <b:Day>20</b:Day>
+    <b:URL>https://docs.ray.io/en/latest/tune/index.html</b:URL>
+    <b:LCID>en-US</b:LCID>
+    <b:RefOrder>24</b:RefOrder>
+  </b:Source>
+  <b:Source>
+    <b:Tag>Ray241</b:Tag>
+    <b:SourceType>InternetSite</b:SourceType>
+    <b:Guid>{1D9883BB-BCFF-4EA8-BB75-B0B060A0D286}</b:Guid>
+    <b:Author>
+      <b:Author>
+        <b:Corporate>Ray</b:Corporate>
+      </b:Author>
+    </b:Author>
+    <b:Title>Tune Trial Schedulers</b:Title>
+    <b:InternetSiteTitle>Ray</b:InternetSiteTitle>
+    <b:Year>2024</b:Year>
+    <b:Month>8</b:Month>
+    <b:Day>20</b:Day>
+    <b:URL>https://docs.ray.io/en/latest/tune/api/schedulers.html</b:URL>
+    <b:LCID>en-US</b:LCID>
+    <b:RefOrder>25</b:RefOrder>
+  </b:Source>
+  <b:Source>
+    <b:Tag>Bic12</b:Tag>
     <b:SourceType>ElectronicSource</b:SourceType>
-    <b:Guid>{5684E800-0D8B-46C3-BDDF-3FB17CACEE16}</b:Guid>
+    <b:Guid>{473E074E-FD48-430B-92E1-2A9D7B9A79DB}</b:Guid>
     <b:Author>
       <b:Author>
         <b:NameList>
           <b:Person>
-            <b:Last>Bidisha</b:Last>
-            <b:First>Samanta</b:First>
+            <b:Last>Bickerton</b:Last>
+            <b:First>G</b:First>
+            <b:Middle>Richard, Et. Al.</b:Middle>
           </b:Person>
         </b:NameList>
       </b:Author>
     </b:Author>
-    <b:Title>NeVAE: A Deep Generative Model for Molecular Graphs</b:Title>
-    <b:Year>2019</b:Year>
-    <b:RefOrder>1</b:RefOrder>
+    <b:Title>Quantifying the chemical beauty of drugs</b:Title>
+    <b:Year>2012</b:Year>
+    <b:LCID>en-US</b:LCID>
+    <b:RefOrder>33</b:RefOrder>
   </b:Source>
   <b:Source>
-    <b:Tag>Nat24</b:Tag>
-    <b:SourceType>InternetSite</b:SourceType>
-    <b:Guid>{F326D26F-2681-4277-9629-2DBAF3774342}</b:Guid>
-    <b:Author>
-      <b:Author>
-        <b:Corporate>National Library of Medicine</b:Corporate>
-      </b:Author>
-    </b:Author>
-    <b:Title>National Center for Biotechnology Information</b:Title>
-    <b:Year>2024</b:Year>
-    <b:Month>July</b:Month>
-    <b:Day>22</b:Day>
-    <b:InternetSiteTitle>PubChem</b:InternetSiteTitle>
-    <b:URL>https://pubchem.ncbi.nlm.nih.gov/</b:URL>
-    <b:RefOrder>3</b:RefOrder>
-  </b:Source>
-  <b:Source>
-    <b:Tag>Phr24</b:Tag>
-    <b:SourceType>InternetSite</b:SourceType>
-    <b:Guid>{021DFCF2-D6F0-461B-B73F-15375195590A}</b:Guid>
-    <b:Author>
-      <b:Author>
-        <b:Corporate>Phrma</b:Corporate>
-      </b:Author>
-    </b:Author>
-    <b:Title>Research &amp; Development Policy Framework</b:Title>
-    <b:InternetSiteTitle>phrma.org</b:InternetSiteTitle>
-    <b:Year>2024</b:Year>
-    <b:Month>July</b:Month>
-    <b:Day>22</b:Day>
-    <b:URL>https://phrma.org/policy-issues/Research-and-Development-Policy-Framework</b:URL>
-    <b:RefOrder>4</b:RefOrder>
-  </b:Source>
-  <b:Source>
-    <b:Tag>Das18</b:Tag>
+    <b:Tag>Com01</b:Tag>
     <b:SourceType>ElectronicSource</b:SourceType>
-    <b:Guid>{5F530012-7F26-4641-9B4C-01722372E53A}</b:Guid>
-    <b:Title>An Improved Text Sentiment Classification Model Using TF-IDF and Next Word Negation</b:Title>
-    <b:Year>2018</b:Year>
+    <b:Guid>{3225164F-0F7A-4C76-BB53-81BAADA65A03}</b:Guid>
+    <b:Title>Lipophiicity profiles: theory and measurement</b:Title>
+    <b:Year>2001</b:Year>
     <b:Author>
       <b:Author>
         <b:NameList>
           <b:Person>
-            <b:Last>Das</b:Last>
-            <b:First>Bijoyan</b:First>
+            <b:Last>Comer</b:Last>
+            <b:First>John</b:First>
+            <b:Middle>and Tam, Kin</b:Middle>
           </b:Person>
         </b:NameList>
       </b:Author>
     </b:Author>
-    <b:RefOrder>5</b:RefOrder>
+    <b:City>Zurick</b:City>
+    <b:CountryRegion>Switzerland</b:CountryRegion>
+    <b:LCID>en-US</b:LCID>
+    <b:RefOrder>32</b:RefOrder>
   </b:Source>
   <b:Source>
-    <b:Tag>Jau</b:Tag>
+    <b:Tag>Cor21</b:Tag>
     <b:SourceType>ElectronicSource</b:SourceType>
-    <b:Guid>{377F6EF4-DFE1-49F3-AD17-4C58199268CC}</b:Guid>
+    <b:Guid>{A27DBBDA-54D3-4EE8-94F8-C15C077AA32C}</b:Guid>
     <b:Author>
       <b:Author>
         <b:NameList>
           <b:Person>
-            <b:Last>Jaun-Ni Wu</b:Last>
-            <b:First>Et.</b:First>
-            <b:Middle>Al.</b:Middle>
+            <b:Last>Cordeonnier</b:Last>
+            <b:First>Jean-Baptiste,</b:First>
+            <b:Middle>Et-Al.</b:Middle>
           </b:Person>
         </b:NameList>
       </b:Author>
     </b:Author>
-    <b:Title>t-SMILES: A Fragment-based Molecular Representation Framework for De Novo Ligand Design</b:Title>
-    <b:City>Hunan</b:City>
-    <b:CountryRegion>China</b:CountryRegion>
-    <b:Year>2024</b:Year>
-    <b:RefOrder>7</b:RefOrder>
+    <b:Title>Multi-Head Attention: Collaborate Instead of Concatenate</b:Title>
+    <b:Year>2021</b:Year>
+    <b:Month>May</b:Month>
+    <b:Day>20</b:Day>
+    <b:LCID>en-US</b:LCID>
+    <b:RefOrder>21</b:RefOrder>
   </b:Source>
   <b:Source>
-    <b:Tag>Nic18</b:Tag>
-    <b:SourceType>ElectronicSource</b:SourceType>
-    <b:Guid>{4DD7D400-1E04-4FCB-B02D-B37B7854184E}</b:Guid>
+    <b:Tag>Ert09</b:Tag>
+    <b:SourceType>JournalArticle</b:SourceType>
+    <b:Guid>{CAE6919A-2C0A-4DCF-A84F-8385172752CD}</b:Guid>
+    <b:Title>Estimation of synthetic accessibility score of drug-like molecules based on molecular complexity and fragment contributions</b:Title>
+    <b:Year>2009</b:Year>
     <b:Author>
       <b:Author>
         <b:NameList>
           <b:Person>
-            <b:Last>Nicola De Cao</b:Last>
-            <b:First>Thomas</b:First>
-            <b:Middle>Kipf</b:Middle>
+            <b:Last>Ertl</b:Last>
+            <b:First>Peter</b:First>
+            <b:Middle>and Schuffenhauer, Ansgar</b:Middle>
           </b:Person>
         </b:NameList>
       </b:Author>
     </b:Author>
-    <b:Title>MolGAN: An Implicit Generative Model for Small Molecular Graphs</b:Title>
-    <b:City>Stochholm</b:City>
-    <b:CountryRegion>Sweden</b:CountryRegion>
-    <b:Year>2018</b:Year>
-    <b:RefOrder>2</b:RefOrder>
+    <b:JournalName>Journal of Cheminformatics</b:JournalName>
+    <b:Pages>1-8</b:Pages>
+    <b:LCID>en-US</b:LCID>
+    <b:RefOrder>34</b:RefOrder>
   </b:Source>
   <b:Source>
-    <b:Tag>Mar18</b:Tag>
-    <b:SourceType>ElectronicSource</b:SourceType>
-    <b:Guid>{3D812482-4357-4A26-A752-809E21C073F7}</b:Guid>
+    <b:Tag>Ert091</b:Tag>
+    <b:SourceType>InternetSite</b:SourceType>
+    <b:Guid>{BB89BBC0-B43D-4947-B621-A4224FE9368E}</b:Guid>
+    <b:Title>sascorer</b:Title>
+    <b:Year>2009</b:Year>
+    <b:Month>1</b:Month>
+    <b:Day>1</b:Day>
     <b:Author>
       <b:Author>
         <b:NameList>
           <b:Person>
-            <b:Last>Simonosvsky</b:Last>
-            <b:First>M.,</b:First>
-            <b:Middle>Komodakis, N.</b:Middle>
+            <b:Last>Ertl</b:Last>
+            <b:First>Peter</b:First>
+            <b:Middle>and Schuffenhauer, Ansgar</b:Middle>
           </b:Person>
         </b:NameList>
       </b:Author>
     </b:Author>
-    <b:Title>GraphVAE: Towards Generation of Small Graphs Using Variational Autoencoders</b:Title>
-    <b:Year>2018</b:Year>
-    <b:Month>Feb</b:Month>
-    <b:Day>9</b:Day>
-    <b:RefOrder>8</b:RefOrder>
+    <b:InternetSiteTitle>github</b:InternetSiteTitle>
+    <b:URL>https://github.com/rdkit/rdkit/blob/master/Contrib/SA_Score/sascorer.py</b:URL>
+    <b:LCID>en-US</b:LCID>
+    <b:RefOrder>35</b:RefOrder>
   </b:Source>
   <b:Source>
-    <b:Tag>Kus17</b:Tag>
-    <b:SourceType>ElectronicSource</b:SourceType>
-    <b:Guid>{6E4E0465-67E9-4DE9-8E5C-EDB16BB77E72}</b:Guid>
+    <b:Tag>Hun07</b:Tag>
+    <b:SourceType>JournalArticle</b:SourceType>
+    <b:Guid>{C2AB9896-9F42-46C7-8D9A-3EBCC296754B}</b:Guid>
     <b:Author>
       <b:Author>
         <b:NameList>
           <b:Person>
-            <b:Last>Kusner</b:Last>
-            <b:First>Mathew,</b:First>
+            <b:Last>Hunter</b:Last>
+            <b:First>J.</b:First>
+            <b:Middle>D.</b:Middle>
+          </b:Person>
+        </b:NameList>
+      </b:Author>
+    </b:Author>
+    <b:Title>Matplotlib is a 2D graphics package used for Python for application development, interactive scripting, and publication-quality image generation across user interfaces and operating systems</b:Title>
+    <b:Year>2007</b:Year>
+    <b:JournalName>Computing in Science \&amp; Engineering</b:JournalName>
+    <b:Pages>90-95</b:Pages>
+    <b:LCID>en-US</b:LCID>
+    <b:RefOrder>27</b:RefOrder>
+  </b:Source>
+  <b:Source>
+    <b:Tag>Kim17</b:Tag>
+    <b:SourceType>InternetSite</b:SourceType>
+    <b:Guid>{C5BFB0C4-A10C-4ACB-A1A9-40506F35CE52}</b:Guid>
+    <b:Title>Line Notation (SNUKES and InCHI)</b:Title>
+    <b:Year>2017</b:Year>
+    <b:Author>
+      <b:Author>
+        <b:NameList>
+          <b:Person>
+            <b:Last>Kim</b:Last>
+            <b:First>Sunghwan</b:First>
+          </b:Person>
+        </b:NameList>
+      </b:Author>
+    </b:Author>
+    <b:InternetSiteTitle>LibreTexts Chemistry</b:InternetSiteTitle>
+    <b:LCID>en-US</b:LCID>
+    <b:RefOrder>15</b:RefOrder>
+  </b:Source>
+  <b:Source>
+    <b:Tag>LiL18</b:Tag>
+    <b:SourceType>ElectronicSource</b:SourceType>
+    <b:Guid>{DD3B3A99-E8F7-4863-A63A-4E4B5AE23811}</b:Guid>
+    <b:Author>
+      <b:Author>
+        <b:NameList>
+          <b:Person>
+            <b:Last>Li</b:Last>
+            <b:First>Liam,</b:First>
             <b:Middle>Et. Al.</b:Middle>
           </b:Person>
         </b:NameList>
       </b:Author>
     </b:Author>
-    <b:Title>Grammer Variational Autoencoder</b:Title>
-    <b:Year>2017</b:Year>
+    <b:Title>A System for Massively Parallel Hyperparameter Tuning</b:Title>
+    <b:Year>2018</b:Year>
     <b:Month>March</b:Month>
-    <b:Day>6</b:Day>
-    <b:RefOrder>9</b:RefOrder>
+    <b:Day>16</b:Day>
+    <b:LCID>en-US</b:LCID>
+    <b:RefOrder>26</b:RefOrder>
   </b:Source>
   <b:Source>
-    <b:Tag>Pag18</b:Tag>
+    <b:Tag>Liu21</b:Tag>
     <b:SourceType>ElectronicSource</b:SourceType>
-    <b:Guid>{62CE54FB-01B3-4CD4-B5D4-DA85406EA1B3}</b:Guid>
+    <b:Guid>{EDD04B6D-8B31-4EB6-94BF-AD15317A39ED}</b:Guid>
     <b:Author>
       <b:Author>
         <b:NameList>
           <b:Person>
-            <b:Last>Pagnomi</b:Last>
-            <b:First>Artidoro,</b:First>
+            <b:Last>Liu</b:Last>
+            <b:First>Xinyu,</b:First>
+            <b:Middle>Et Al.</b:Middle>
+          </b:Person>
+        </b:NameList>
+      </b:Author>
+    </b:Author>
+    <b:Title>Bi-directional gated recurrent unit neural network based nonlinear equalizer for coherent optical communication systems</b:Title>
+    <b:Year>2021</b:Year>
+    <b:LCID>en-US</b:LCID>
+    <b:RefOrder>20</b:RefOrder>
+  </b:Source>
+  <b:Source>
+    <b:Tag>Nic08</b:Tag>
+    <b:SourceType>ElectronicSource</b:SourceType>
+    <b:Guid>{A06DDB5D-D5F4-4097-A787-D1DE154EF45A}</b:Guid>
+    <b:Author>
+      <b:Author>
+        <b:NameList>
+          <b:Person>
+            <b:Last>Nickolls</b:Last>
+            <b:First>John,</b:First>
             <b:Middle>Et. Al.</b:Middle>
           </b:Person>
         </b:NameList>
       </b:Author>
     </b:Author>
-    <b:Title>Conditional Variational Autoencoder for Neural Machine Translation</b:Title>
-    <b:Year>2018</b:Year>
-    <b:Month>December</b:Month>
-    <b:Day>11</b:Day>
-    <b:RefOrder>10</b:RefOrder>
+    <b:Title>Scalable Parallel Programming with CUDA</b:Title>
+    <b:Year>2008</b:Year>
+    <b:Month>March</b:Month>
+    <b:Day>2</b:Day>
+    <b:LCID>en-US</b:LCID>
+    <b:RefOrder>22</b:RefOrder>
   </b:Source>
   <b:Source>
-    <b:Tag>Han18</b:Tag>
-    <b:SourceType>ElectronicSource</b:SourceType>
-    <b:Guid>{E73A0C18-35B3-4364-A543-D9218FF01A16}</b:Guid>
+    <b:Tag>Ped11</b:Tag>
+    <b:SourceType>JournalArticle</b:SourceType>
+    <b:Guid>{436D4599-3D24-40AF-B409-6EC76183C546}</b:Guid>
     <b:Author>
       <b:Author>
         <b:NameList>
           <b:Person>
-            <b:Last>Hankun Dai</b:Last>
-            <b:First>Et</b:First>
-            <b:Middle>Al.</b:Middle>
+            <b:Last>Pedregosa</b:Last>
+            <b:First>F.,</b:First>
+            <b:Middle>Et Al.</b:Middle>
           </b:Person>
         </b:NameList>
       </b:Author>
     </b:Author>
-    <b:Title>Syntax-Directed Variational Autoencoder for Structured Data</b:Title>
-    <b:Year>2018</b:Year>
-    <b:Month>Febuary</b:Month>
-    <b:Day>24</b:Day>
-    <b:RefOrder>11</b:RefOrder>
+    <b:Title>Scikit-learn: Machine Learning in {P}ython}</b:Title>
+    <b:JournalName>Journal of Machine Learning Research</b:JournalName>
+    <b:Year>2011</b:Year>
+    <b:Pages>2825-2830</b:Pages>
+    <b:LCID>en-US</b:LCID>
+    <b:RefOrder>14</b:RefOrder>
   </b:Source>
   <b:Source>
-    <b:Tag>Jin19</b:Tag>
+    <b:Tag>Van09</b:Tag>
     <b:SourceType>ElectronicSource</b:SourceType>
-    <b:Guid>{FCB75D20-59A7-44B6-91D6-25B5752EB878}</b:Guid>
+    <b:Guid>{8A9A9165-D1CD-4102-8B9D-CC6DBE41D3E3}</b:Guid>
     <b:Author>
       <b:Author>
         <b:NameList>
           <b:Person>
-            <b:Last>Jin</b:Last>
-            <b:First>Wengong,</b:First>
+            <b:Last>Van Rossum</b:Last>
+            <b:First>Guido</b:First>
+            <b:Middle>and Drake, Fred L.</b:Middle>
+          </b:Person>
+        </b:NameList>
+      </b:Author>
+    </b:Author>
+    <b:Title>Python 3 Reference Manual</b:Title>
+    <b:Year>2009</b:Year>
+    <b:City>Scotts Valley</b:City>
+    <b:StateProvince>CA</b:StateProvince>
+    <b:CountryRegion>United States</b:CountryRegion>
+    <b:Day>2009</b:Day>
+    <b:LCID>en-US</b:LCID>
+    <b:RefOrder>28</b:RefOrder>
+  </b:Source>
+  <b:Source>
+    <b:Tag>Vas24</b:Tag>
+    <b:SourceType>InternetSite</b:SourceType>
+    <b:Guid>{82294887-5788-4A1B-A6D5-D460CDF33365}</b:Guid>
+    <b:Title>SMGAN</b:Title>
+    <b:Year>2024</b:Year>
+    <b:Author>
+      <b:Author>
+        <b:NameList>
+          <b:Person>
+            <b:Last>Vasquez J</b:Last>
+            <b:First>Vasquez</b:First>
+          </b:Person>
+        </b:NameList>
+      </b:Author>
+    </b:Author>
+    <b:InternetSiteTitle>github</b:InternetSiteTitle>
+    <b:Month>August</b:Month>
+    <b:Day>22</b:Day>
+    <b:URL>https://github.com/vanthony715/SMGAN</b:URL>
+    <b:LCID>en-US</b:LCID>
+    <b:RefOrder>30</b:RefOrder>
+  </b:Source>
+  <b:Source>
+    <b:Tag>Vas17</b:Tag>
+    <b:SourceType>ElectronicSource</b:SourceType>
+    <b:Guid>{566E64C0-705E-4621-AA49-88399BF5BF06}</b:Guid>
+    <b:Author>
+      <b:Author>
+        <b:NameList>
+          <b:Person>
+            <b:Last>Vaswani</b:Last>
+            <b:First>Ashish,</b:First>
             <b:Middle>Et. Al.</b:Middle>
           </b:Person>
         </b:NameList>
       </b:Author>
     </b:Author>
-    <b:Title>Junction Tree Variational Autoencoder for Molecular Graph Generation</b:Title>
-    <b:Year>2019</b:Year>
-    <b:Month>March</b:Month>
-    <b:Day>29</b:Day>
-    <b:RefOrder>12</b:RefOrder>
-  </b:Source>
-  <b:Source>
-    <b:Tag>Rig20</b:Tag>
-    <b:SourceType>ElectronicSource</b:SourceType>
-    <b:Guid>{4C6E0651-F558-4BDB-8925-1181FF179553}</b:Guid>
-    <b:Author>
-      <b:Author>
-        <b:NameList>
-          <b:Person>
-            <b:Last>Rigoni</b:Last>
-            <b:First>Davide,</b:First>
-            <b:Middle>Et. Al.</b:Middle>
-          </b:Person>
-        </b:NameList>
-      </b:Author>
-    </b:Author>
-    <b:Title>Conditional Constrained Graph Variational Autoencoders for Molecule Design</b:Title>
-    <b:Year>2020</b:Year>
-    <b:Month>Sep</b:Month>
-    <b:Day>1</b:Day>
-    <b:RefOrder>13</b:RefOrder>
-  </b:Source>
-  <b:Source>
-    <b:Tag>Goo14</b:Tag>
-    <b:SourceType>ElectronicSource</b:SourceType>
-    <b:Guid>{C156632F-89E7-4A4F-BBB6-B758342A803F}</b:Guid>
-    <b:Author>
-      <b:Author>
-        <b:NameList>
-          <b:Person>
-            <b:Last>Goodfellow</b:Last>
-            <b:First>Et</b:First>
-            <b:Middle>Al.</b:Middle>
-          </b:Person>
-        </b:NameList>
-      </b:Author>
-    </b:Author>
-    <b:Title>Generative Adversarial Networks</b:Title>
-    <b:Year>2014</b:Year>
+    <b:Title>Attention is All You Need</b:Title>
+    <b:Year>2017</b:Year>
     <b:Month>June</b:Month>
-    <b:Day>10</b:Day>
-    <b:RefOrder>16</b:RefOrder>
-  </b:Source>
-  <b:Source>
-    <b:Tag>Arj17</b:Tag>
-    <b:SourceType>ElectronicSource</b:SourceType>
-    <b:Guid>{5363CDE7-E26E-43B7-88E1-282D7CEF28A6}</b:Guid>
-    <b:Author>
-      <b:Author>
-        <b:NameList>
-          <b:Person>
-            <b:Last>Arjovsky</b:Last>
-            <b:First>Martin,</b:First>
-            <b:Middle>Et Al.</b:Middle>
-          </b:Person>
-        </b:NameList>
-      </b:Author>
-    </b:Author>
-    <b:Title>Wasserstein GAN</b:Title>
-    <b:Year>2017</b:Year>
-    <b:Month>Jan</b:Month>
-    <b:Day>26</b:Day>
-    <b:RefOrder>19</b:RefOrder>
-  </b:Source>
-  <b:Source>
-    <b:Tag>Man21</b:Tag>
-    <b:SourceType>ElectronicSource</b:SourceType>
-    <b:Guid>{E5C4751C-37F6-4914-B0D4-4CC8B3430FF6}</b:Guid>
-    <b:Author>
-      <b:Author>
-        <b:NameList>
-          <b:Person>
-            <b:Last>Mangalam</b:Last>
-            <b:First>K.,</b:First>
-            <b:Middle>Garg, R.</b:Middle>
-          </b:Person>
-        </b:NameList>
-      </b:Author>
-    </b:Author>
-    <b:Title>Overcoming Mode Collapse with Adaptive Multi Adversarial Training</b:Title>
-    <b:Year>2021</b:Year>
-    <b:Month>Dec</b:Month>
-    <b:Day>29</b:Day>
-    <b:RefOrder>18</b:RefOrder>
-  </b:Source>
-  <b:Source>
-    <b:Tag>Alq19</b:Tag>
-    <b:SourceType>ElectronicSource</b:SourceType>
-    <b:Guid>{5E0488A6-F810-4590-A861-4D196FF5D36B}</b:Guid>
-    <b:Author>
-      <b:Author>
-        <b:NameList>
-          <b:Person>
-            <b:Last>Alqahtani</b:Last>
-            <b:First>Hamed,</b:First>
-            <b:Middle>Et Al.</b:Middle>
-          </b:Person>
-        </b:NameList>
-      </b:Author>
-    </b:Author>
-    <b:Title>Applications of Generative Adversarial Networks (GANS): An Updated Review</b:Title>
-    <b:Year>2019</b:Year>
-    <b:Month>Dec</b:Month>
-    <b:Day>19</b:Day>
-    <b:RefOrder>17</b:RefOrder>
+    <b:Day>12</b:Day>
+    <b:LCID>en-US</b:LCID>
+    <b:RefOrder>36</b:RefOrder>
   </b:Source>
   <b:Source>
     <b:Tag>Wei</b:Tag>
     <b:SourceType>ElectronicSource</b:SourceType>
-    <b:Guid>{41E9BC29-112D-4869-9B4F-D1BDD5DE46D1}</b:Guid>
+    <b:Guid>{74455C69-52F4-4242-A568-3BF691CE0FC2}</b:Guid>
     <b:Title>SMILES, a Chemical Language and Information System. 1. Introduction to Methodology and Encoding Rules</b:Title>
     <b:Author>
       <b:Author>
@@ -20749,389 +20651,352 @@
     <b:Year>1987</b:Year>
     <b:Month>June</b:Month>
     <b:Day>1987</b:Day>
+    <b:LCID>en-US</b:LCID>
     <b:RefOrder>6</b:RefOrder>
   </b:Source>
   <b:Source>
-    <b:Tag>Kim17</b:Tag>
+    <b:Tag>Nat24</b:Tag>
     <b:SourceType>InternetSite</b:SourceType>
-    <b:Guid>{09A0E0C4-6F63-4A6C-B3AB-44E00CDB065C}</b:Guid>
-    <b:Title>Line Notation (SNUKES and InCHI)</b:Title>
-    <b:Year>2017</b:Year>
+    <b:Guid>{2AD4A26C-B3C0-4CCD-BBA8-91BDAC8448E1}</b:Guid>
+    <b:Author>
+      <b:Author>
+        <b:Corporate>National Library of Medicine</b:Corporate>
+      </b:Author>
+    </b:Author>
+    <b:Title>National Center for Biotechnology Information</b:Title>
+    <b:Year>2024</b:Year>
+    <b:Month>July</b:Month>
+    <b:Day>22</b:Day>
+    <b:InternetSiteTitle>PubChem</b:InternetSiteTitle>
+    <b:URL>https://pubchem.ncbi.nlm.nih.gov/</b:URL>
+    <b:LCID>en-US</b:LCID>
+    <b:RefOrder>3</b:RefOrder>
+  </b:Source>
+  <b:Source>
+    <b:Tag>Phr24</b:Tag>
+    <b:SourceType>InternetSite</b:SourceType>
+    <b:Guid>{2FBA87A4-0B15-4ACD-AA18-6DD735F05969}</b:Guid>
+    <b:Author>
+      <b:Author>
+        <b:Corporate>Phrma</b:Corporate>
+      </b:Author>
+    </b:Author>
+    <b:Title>Research &amp; Development Policy Framework</b:Title>
+    <b:InternetSiteTitle>phrma.org</b:InternetSiteTitle>
+    <b:Year>2024</b:Year>
+    <b:Month>July</b:Month>
+    <b:Day>22</b:Day>
+    <b:URL>https://phrma.org/policy-issues/Research-and-Development-Policy-Framework</b:URL>
+    <b:LCID>en-US</b:LCID>
+    <b:RefOrder>4</b:RefOrder>
+  </b:Source>
+  <b:Source>
+    <b:Tag>Alq19</b:Tag>
+    <b:SourceType>ElectronicSource</b:SourceType>
+    <b:Guid>{AA585021-9602-492E-B580-65DC71F82AB4}</b:Guid>
     <b:Author>
       <b:Author>
         <b:NameList>
           <b:Person>
-            <b:Last>Kim</b:Last>
-            <b:First>Sunghwan</b:First>
-          </b:Person>
-        </b:NameList>
-      </b:Author>
-    </b:Author>
-    <b:InternetSiteTitle>LibreTexts Chemistry</b:InternetSiteTitle>
-    <b:RefOrder>15</b:RefOrder>
-  </b:Source>
-  <b:Source>
-    <b:Tag>Liu21</b:Tag>
-    <b:SourceType>ElectronicSource</b:SourceType>
-    <b:Guid>{CF352F56-AA50-4522-8119-D5A753F9D793}</b:Guid>
-    <b:Author>
-      <b:Author>
-        <b:NameList>
-          <b:Person>
-            <b:Last>Liu</b:Last>
-            <b:First>Xinyu,</b:First>
+            <b:Last>Alqahtani</b:Last>
+            <b:First>Hamed,</b:First>
             <b:Middle>Et Al.</b:Middle>
           </b:Person>
         </b:NameList>
       </b:Author>
     </b:Author>
-    <b:Title>Bi-directional gated recurrent unit neural network based nonlinear equalizer for coherent optical communication systems</b:Title>
-    <b:Year>2021</b:Year>
-    <b:RefOrder>20</b:RefOrder>
+    <b:Title>Applications of Generative Adversarial Networks (GANS): An Updated Review</b:Title>
+    <b:Year>2019</b:Year>
+    <b:Month>Dec</b:Month>
+    <b:Day>19</b:Day>
+    <b:LCID>en-US</b:LCID>
+    <b:RefOrder>17</b:RefOrder>
   </b:Source>
   <b:Source>
-    <b:Tag>Vas17</b:Tag>
+    <b:Tag>Arj17</b:Tag>
     <b:SourceType>ElectronicSource</b:SourceType>
-    <b:Guid>{BC9F7870-6242-4407-94C5-B808DB944944}</b:Guid>
+    <b:Guid>{676914BB-CD21-498B-835B-EA52304899E3}</b:Guid>
     <b:Author>
       <b:Author>
         <b:NameList>
           <b:Person>
-            <b:Last>Vaswani</b:Last>
-            <b:First>Ashish,</b:First>
+            <b:Last>Arjovsky</b:Last>
+            <b:First>Martin,</b:First>
+            <b:Middle>Et Al.</b:Middle>
+          </b:Person>
+        </b:NameList>
+      </b:Author>
+    </b:Author>
+    <b:Title>Wasserstein GAN</b:Title>
+    <b:Year>2017</b:Year>
+    <b:Month>Jan</b:Month>
+    <b:Day>26</b:Day>
+    <b:LCID>en-US</b:LCID>
+    <b:RefOrder>19</b:RefOrder>
+  </b:Source>
+  <b:Source>
+    <b:Tag>Bid19</b:Tag>
+    <b:SourceType>ElectronicSource</b:SourceType>
+    <b:Guid>{C759EFF3-5DA4-426D-8262-9835FD7C1A6F}</b:Guid>
+    <b:Author>
+      <b:Author>
+        <b:NameList>
+          <b:Person>
+            <b:Last>Bidisha</b:Last>
+            <b:First>Samanta</b:First>
+          </b:Person>
+        </b:NameList>
+      </b:Author>
+    </b:Author>
+    <b:Title>NeVAE: A Deep Generative Model for Molecular Graphs</b:Title>
+    <b:Year>2019</b:Year>
+    <b:LCID>en-US</b:LCID>
+    <b:RefOrder>1</b:RefOrder>
+  </b:Source>
+  <b:Source>
+    <b:Tag>Das18</b:Tag>
+    <b:SourceType>ElectronicSource</b:SourceType>
+    <b:Guid>{FAAE99ED-7285-42FA-9F06-F14E8A233042}</b:Guid>
+    <b:Title>An Improved Text Sentiment Classification Model Using TF-IDF and Next Word Negation</b:Title>
+    <b:Year>2018</b:Year>
+    <b:Author>
+      <b:Author>
+        <b:NameList>
+          <b:Person>
+            <b:Last>Das</b:Last>
+            <b:First>Bijoyan</b:First>
+          </b:Person>
+        </b:NameList>
+      </b:Author>
+    </b:Author>
+    <b:LCID>en-US</b:LCID>
+    <b:RefOrder>5</b:RefOrder>
+  </b:Source>
+  <b:Source>
+    <b:Tag>Goo14</b:Tag>
+    <b:SourceType>ElectronicSource</b:SourceType>
+    <b:Guid>{2742737B-97A8-4800-8FD6-C08A926D32DF}</b:Guid>
+    <b:Author>
+      <b:Author>
+        <b:NameList>
+          <b:Person>
+            <b:Last>Goodfellow</b:Last>
+            <b:First>Et</b:First>
+            <b:Middle>Al.</b:Middle>
+          </b:Person>
+        </b:NameList>
+      </b:Author>
+    </b:Author>
+    <b:Title>Generative Adversarial Networks</b:Title>
+    <b:Year>2014</b:Year>
+    <b:Month>June</b:Month>
+    <b:Day>10</b:Day>
+    <b:LCID>en-US</b:LCID>
+    <b:RefOrder>16</b:RefOrder>
+  </b:Source>
+  <b:Source>
+    <b:Tag>Han18</b:Tag>
+    <b:SourceType>ElectronicSource</b:SourceType>
+    <b:Guid>{95DD218E-B940-4687-9449-39F8E5AABBE0}</b:Guid>
+    <b:Author>
+      <b:Author>
+        <b:NameList>
+          <b:Person>
+            <b:Last>Hankun Dai</b:Last>
+            <b:First>Et</b:First>
+            <b:Middle>Al.</b:Middle>
+          </b:Person>
+        </b:NameList>
+      </b:Author>
+    </b:Author>
+    <b:Title>Syntax-Directed Variational Autoencoder for Structured Data</b:Title>
+    <b:Year>2018</b:Year>
+    <b:Month>Febuary</b:Month>
+    <b:Day>24</b:Day>
+    <b:LCID>en-US</b:LCID>
+    <b:RefOrder>11</b:RefOrder>
+  </b:Source>
+  <b:Source>
+    <b:Tag>Jau</b:Tag>
+    <b:SourceType>ElectronicSource</b:SourceType>
+    <b:Guid>{84AAB18E-459E-4383-ADC3-AF9560F78923}</b:Guid>
+    <b:Author>
+      <b:Author>
+        <b:NameList>
+          <b:Person>
+            <b:Last>Jaun-Ni Wu</b:Last>
+            <b:First>Et.</b:First>
+            <b:Middle>Al.</b:Middle>
+          </b:Person>
+        </b:NameList>
+      </b:Author>
+    </b:Author>
+    <b:Title>t-SMILES: A Fragment-based Molecular Representation Framework for De Novo Ligand Design</b:Title>
+    <b:City>Hunan</b:City>
+    <b:CountryRegion>China</b:CountryRegion>
+    <b:Year>2024</b:Year>
+    <b:LCID>en-US</b:LCID>
+    <b:RefOrder>7</b:RefOrder>
+  </b:Source>
+  <b:Source>
+    <b:Tag>Jin19</b:Tag>
+    <b:SourceType>ElectronicSource</b:SourceType>
+    <b:Guid>{0F0ABCDD-3041-40EC-B06D-5DB60F7E50E0}</b:Guid>
+    <b:Author>
+      <b:Author>
+        <b:NameList>
+          <b:Person>
+            <b:Last>Jin</b:Last>
+            <b:First>Wengong,</b:First>
             <b:Middle>Et. Al.</b:Middle>
           </b:Person>
         </b:NameList>
       </b:Author>
     </b:Author>
-    <b:Title>Attention is All You Need</b:Title>
-    <b:Year>2017</b:Year>
-    <b:Month>June</b:Month>
-    <b:Day>12</b:Day>
-    <b:RefOrder>36</b:RefOrder>
+    <b:Title>Junction Tree Variational Autoencoder for Molecular Graph Generation</b:Title>
+    <b:Year>2019</b:Year>
+    <b:Month>March</b:Month>
+    <b:Day>29</b:Day>
+    <b:LCID>en-US</b:LCID>
+    <b:RefOrder>12</b:RefOrder>
   </b:Source>
   <b:Source>
-    <b:Tag>Cor21</b:Tag>
+    <b:Tag>Kus17</b:Tag>
     <b:SourceType>ElectronicSource</b:SourceType>
-    <b:Guid>{DF475E59-4E1C-4C9C-819F-B0E543326817}</b:Guid>
+    <b:Guid>{722E65C5-0946-485A-A2FC-181669720A4F}</b:Guid>
     <b:Author>
       <b:Author>
         <b:NameList>
           <b:Person>
-            <b:Last>Cordeonnier</b:Last>
-            <b:First>Jean-Baptiste,</b:First>
-            <b:Middle>Et-Al.</b:Middle>
-          </b:Person>
-        </b:NameList>
-      </b:Author>
-    </b:Author>
-    <b:Title>Multi-Head Attention: Collaborate Instead of Concatenate</b:Title>
-    <b:Year>2021</b:Year>
-    <b:Month>May</b:Month>
-    <b:Day>20</b:Day>
-    <b:RefOrder>21</b:RefOrder>
-  </b:Source>
-  <b:Source>
-    <b:Tag>Nic08</b:Tag>
-    <b:SourceType>ElectronicSource</b:SourceType>
-    <b:Guid>{56DF7221-AEE3-4C84-98D3-A2604C7B6640}</b:Guid>
-    <b:Author>
-      <b:Author>
-        <b:NameList>
-          <b:Person>
-            <b:Last>Nickolls</b:Last>
-            <b:First>John,</b:First>
+            <b:Last>Kusner</b:Last>
+            <b:First>Mathew,</b:First>
             <b:Middle>Et. Al.</b:Middle>
           </b:Person>
         </b:NameList>
       </b:Author>
     </b:Author>
-    <b:Title>Scalable Parallel Programming with CUDA</b:Title>
-    <b:Year>2008</b:Year>
+    <b:Title>Grammer Variational Autoencoder</b:Title>
+    <b:Year>2017</b:Year>
     <b:Month>March</b:Month>
-    <b:Day>2</b:Day>
-    <b:RefOrder>22</b:RefOrder>
+    <b:Day>6</b:Day>
+    <b:LCID>en-US</b:LCID>
+    <b:RefOrder>9</b:RefOrder>
   </b:Source>
   <b:Source>
-    <b:Tag>Pyt24</b:Tag>
-    <b:SourceType>InternetSite</b:SourceType>
-    <b:Guid>{DE36C186-EFC3-4FF4-97C4-D548EA1CB799}</b:Guid>
-    <b:Author>
-      <b:Author>
-        <b:Corporate>Pytorch</b:Corporate>
-      </b:Author>
-    </b:Author>
-    <b:Title>Adam</b:Title>
-    <b:Year>2024</b:Year>
-    <b:Month>August</b:Month>
-    <b:Day>20</b:Day>
-    <b:InternetSiteTitle>Pytorch</b:InternetSiteTitle>
-    <b:URL>https://pytorch.org/docs/stable/generated/torch.optim.Adam.html</b:URL>
-    <b:RefOrder>23</b:RefOrder>
-  </b:Source>
-  <b:Source>
-    <b:Tag>Ray24</b:Tag>
-    <b:SourceType>InternetSite</b:SourceType>
-    <b:Guid>{8274A958-3636-457B-829D-5CEA2374C12F}</b:Guid>
-    <b:Author>
-      <b:Author>
-        <b:Corporate>Ray</b:Corporate>
-      </b:Author>
-    </b:Author>
-    <b:Title>Tune</b:Title>
-    <b:InternetSiteTitle>Ray</b:InternetSiteTitle>
-    <b:Year>2024</b:Year>
-    <b:Month>8</b:Month>
-    <b:Day>20</b:Day>
-    <b:URL>https://docs.ray.io/en/latest/tune/index.html</b:URL>
-    <b:RefOrder>24</b:RefOrder>
-  </b:Source>
-  <b:Source>
-    <b:Tag>Ray241</b:Tag>
-    <b:SourceType>InternetSite</b:SourceType>
-    <b:Guid>{D9502328-A98E-4C75-88EC-2647247C4A39}</b:Guid>
-    <b:Author>
-      <b:Author>
-        <b:Corporate>Ray</b:Corporate>
-      </b:Author>
-    </b:Author>
-    <b:Title>Tune Trial Schedulers</b:Title>
-    <b:InternetSiteTitle>Ray</b:InternetSiteTitle>
-    <b:Year>2024</b:Year>
-    <b:Month>8</b:Month>
-    <b:Day>20</b:Day>
-    <b:URL>https://docs.ray.io/en/latest/tune/api/schedulers.html</b:URL>
-    <b:RefOrder>25</b:RefOrder>
-  </b:Source>
-  <b:Source>
-    <b:Tag>LiL18</b:Tag>
+    <b:Tag>Man21</b:Tag>
     <b:SourceType>ElectronicSource</b:SourceType>
-    <b:Guid>{53239F79-FEDA-4AF0-8FBE-8CDBC314F92F}</b:Guid>
+    <b:Guid>{A6B6B1E5-645E-4844-B437-2828E3286C25}</b:Guid>
     <b:Author>
       <b:Author>
         <b:NameList>
           <b:Person>
-            <b:Last>Li</b:Last>
-            <b:First>Liam,</b:First>
+            <b:Last>Mangalam</b:Last>
+            <b:First>K.,</b:First>
+            <b:Middle>Garg, R.</b:Middle>
+          </b:Person>
+        </b:NameList>
+      </b:Author>
+    </b:Author>
+    <b:Title>Overcoming Mode Collapse with Adaptive Multi Adversarial Training</b:Title>
+    <b:Year>2021</b:Year>
+    <b:Month>Dec</b:Month>
+    <b:Day>29</b:Day>
+    <b:LCID>en-US</b:LCID>
+    <b:RefOrder>18</b:RefOrder>
+  </b:Source>
+  <b:Source>
+    <b:Tag>Nic18</b:Tag>
+    <b:SourceType>ElectronicSource</b:SourceType>
+    <b:Guid>{8C534CDB-7093-4196-8863-E51A93C4A6DA}</b:Guid>
+    <b:Author>
+      <b:Author>
+        <b:NameList>
+          <b:Person>
+            <b:Last>Nicola De Cao</b:Last>
+            <b:First>Thomas</b:First>
+            <b:Middle>Kipf</b:Middle>
+          </b:Person>
+        </b:NameList>
+      </b:Author>
+    </b:Author>
+    <b:Title>MolGAN: An Implicit Generative Model for Small Molecular Graphs</b:Title>
+    <b:City>Stochholm</b:City>
+    <b:CountryRegion>Sweden</b:CountryRegion>
+    <b:Year>2018</b:Year>
+    <b:LCID>en-US</b:LCID>
+    <b:RefOrder>2</b:RefOrder>
+  </b:Source>
+  <b:Source>
+    <b:Tag>Pag18</b:Tag>
+    <b:SourceType>ElectronicSource</b:SourceType>
+    <b:Guid>{F861CE42-249E-45DE-9A95-3A5345C66B69}</b:Guid>
+    <b:Author>
+      <b:Author>
+        <b:NameList>
+          <b:Person>
+            <b:Last>Pagnomi</b:Last>
+            <b:First>Artidoro,</b:First>
             <b:Middle>Et. Al.</b:Middle>
           </b:Person>
         </b:NameList>
       </b:Author>
     </b:Author>
-    <b:Title>A System for Massively Parallel Hyperparameter Tuning</b:Title>
+    <b:Title>Conditional Variational Autoencoder for Neural Machine Translation</b:Title>
     <b:Year>2018</b:Year>
-    <b:Month>March</b:Month>
-    <b:Day>16</b:Day>
-    <b:RefOrder>26</b:RefOrder>
+    <b:Month>December</b:Month>
+    <b:Day>11</b:Day>
+    <b:LCID>en-US</b:LCID>
+    <b:RefOrder>10</b:RefOrder>
   </b:Source>
   <b:Source>
-    <b:Tag>RDK24</b:Tag>
-    <b:SourceType>InternetSite</b:SourceType>
-    <b:Guid>{9EC51BDA-BF6F-44F7-9828-51E8AE1048B5}</b:Guid>
-    <b:Title>RDKit: Open-Source Cheminformatics Software</b:Title>
-    <b:Year>2024</b:Year>
-    <b:Month>August</b:Month>
-    <b:Day>20</b:Day>
-    <b:Author>
-      <b:Author>
-        <b:Corporate>RDKit</b:Corporate>
-      </b:Author>
-    </b:Author>
-    <b:InternetSiteTitle>rdkit.org</b:InternetSiteTitle>
-    <b:URL>2024</b:URL>
-    <b:RefOrder>29</b:RefOrder>
-  </b:Source>
-  <b:Source>
-    <b:Tag>Com01</b:Tag>
+    <b:Tag>Rig20</b:Tag>
     <b:SourceType>ElectronicSource</b:SourceType>
-    <b:Guid>{297C7E07-F71C-4DDA-AD63-89F053712D2A}</b:Guid>
-    <b:Title>Lipophiicity profiles: theory and measurement</b:Title>
-    <b:Year>2001</b:Year>
+    <b:Guid>{E0F5A8C0-2E8C-4219-82AA-0E482F85EF8A}</b:Guid>
     <b:Author>
       <b:Author>
         <b:NameList>
           <b:Person>
-            <b:Last>Comer</b:Last>
-            <b:First>John</b:First>
-            <b:Middle>and Tam, Kin</b:Middle>
+            <b:Last>Rigoni</b:Last>
+            <b:First>Davide,</b:First>
+            <b:Middle>Et. Al.</b:Middle>
           </b:Person>
         </b:NameList>
       </b:Author>
     </b:Author>
-    <b:City>Zurick</b:City>
-    <b:CountryRegion>Switzerland</b:CountryRegion>
-    <b:RefOrder>32</b:RefOrder>
+    <b:Title>Conditional Constrained Graph Variational Autoencoders for Molecule Design</b:Title>
+    <b:Year>2020</b:Year>
+    <b:Month>Sep</b:Month>
+    <b:Day>1</b:Day>
+    <b:LCID>en-US</b:LCID>
+    <b:RefOrder>13</b:RefOrder>
   </b:Source>
   <b:Source>
-    <b:Tag>RDK23</b:Tag>
-    <b:SourceType>InternetSite</b:SourceType>
-    <b:Guid>{BE2BF517-16E9-48D2-A4A4-A2B8C85ECE6C}</b:Guid>
-    <b:Author>
-      <b:Author>
-        <b:Corporate>RDKit</b:Corporate>
-      </b:Author>
-    </b:Author>
-    <b:Title>rdkit.Chem.rdMolTransforms module</b:Title>
-    <b:Year>2023</b:Year>
-    <b:InternetSiteTitle>rdkit.org</b:InternetSiteTitle>
-    <b:URL>https://www.rdkit.org/docs/source/rdkit.Chem.rdMolTransforms.html</b:URL>
-    <b:RefOrder>31</b:RefOrder>
-  </b:Source>
-  <b:Source>
-    <b:Tag>Bic12</b:Tag>
+    <b:Tag>Mar18</b:Tag>
     <b:SourceType>ElectronicSource</b:SourceType>
-    <b:Guid>{0628A789-0605-408D-A80B-4721A123FDD8}</b:Guid>
+    <b:Guid>{59001455-443B-4A37-B781-8145E10A0AF0}</b:Guid>
     <b:Author>
       <b:Author>
         <b:NameList>
           <b:Person>
-            <b:Last>Bickerton</b:Last>
-            <b:First>G</b:First>
-            <b:Middle>Richard, Et. Al.</b:Middle>
+            <b:Last>Simonosvsky</b:Last>
+            <b:First>M.,</b:First>
+            <b:Middle>Komodakis, N.</b:Middle>
           </b:Person>
         </b:NameList>
       </b:Author>
     </b:Author>
-    <b:Title>Quantifying the chemical beauty of drugs</b:Title>
-    <b:Year>2012</b:Year>
-    <b:RefOrder>33</b:RefOrder>
-  </b:Source>
-  <b:Source>
-    <b:Tag>Ert09</b:Tag>
-    <b:SourceType>JournalArticle</b:SourceType>
-    <b:Guid>{173193CF-6BFD-4CAD-A16D-C80FC0FEF921}</b:Guid>
-    <b:Title>Estimation of synthetic accessibility score of drug-like molecules based on molecular complexity and fragment contributions</b:Title>
-    <b:Year>2009</b:Year>
-    <b:Author>
-      <b:Author>
-        <b:NameList>
-          <b:Person>
-            <b:Last>Ertl</b:Last>
-            <b:First>Peter</b:First>
-            <b:Middle>and Schuffenhauer, Ansgar</b:Middle>
-          </b:Person>
-        </b:NameList>
-      </b:Author>
-    </b:Author>
-    <b:JournalName>Journal of Cheminformatics</b:JournalName>
-    <b:Pages>1-8</b:Pages>
-    <b:RefOrder>34</b:RefOrder>
-  </b:Source>
-  <b:Source>
-    <b:Tag>Ped11</b:Tag>
-    <b:SourceType>JournalArticle</b:SourceType>
-    <b:Guid>{3C486B1A-CB49-4415-BB98-18BB0FF74A5E}</b:Guid>
-    <b:Author>
-      <b:Author>
-        <b:NameList>
-          <b:Person>
-            <b:Last>Pedregosa</b:Last>
-            <b:First>F.,</b:First>
-            <b:Middle>Et Al.</b:Middle>
-          </b:Person>
-        </b:NameList>
-      </b:Author>
-    </b:Author>
-    <b:Title>Scikit-learn: Machine Learning in {P}ython}</b:Title>
-    <b:JournalName>Journal of Machine Learning Research</b:JournalName>
-    <b:Year>2011</b:Year>
-    <b:Pages>2825-2830</b:Pages>
-    <b:RefOrder>14</b:RefOrder>
-  </b:Source>
-  <b:Source>
-    <b:Tag>Vas24</b:Tag>
-    <b:SourceType>InternetSite</b:SourceType>
-    <b:Guid>{FEEA6EA8-0928-4AC2-BD5A-4BFC6F09EE18}</b:Guid>
-    <b:Title>SMGAN</b:Title>
-    <b:Year>2024</b:Year>
-    <b:Author>
-      <b:Author>
-        <b:NameList>
-          <b:Person>
-            <b:Last>Vasquez J</b:Last>
-            <b:First>Vasquez</b:First>
-          </b:Person>
-        </b:NameList>
-      </b:Author>
-    </b:Author>
-    <b:InternetSiteTitle>github</b:InternetSiteTitle>
-    <b:Month>August</b:Month>
-    <b:Day>22</b:Day>
-    <b:URL>https://github.com/vanthony715/SMGAN</b:URL>
-    <b:RefOrder>30</b:RefOrder>
-  </b:Source>
-  <b:Source>
-    <b:Tag>Hun07</b:Tag>
-    <b:SourceType>JournalArticle</b:SourceType>
-    <b:Guid>{03970311-EA29-41B2-9C66-E9CC93263B1E}</b:Guid>
-    <b:Author>
-      <b:Author>
-        <b:NameList>
-          <b:Person>
-            <b:Last>Hunter</b:Last>
-            <b:First>J.</b:First>
-            <b:Middle>D.</b:Middle>
-          </b:Person>
-        </b:NameList>
-      </b:Author>
-    </b:Author>
-    <b:Title>Matplotlib is a 2D graphics package used for Python for application development, interactive scripting, and publication-quality image generation across user interfaces and operating systems</b:Title>
-    <b:Year>2007</b:Year>
-    <b:JournalName>Computing in Science \&amp; Engineering</b:JournalName>
-    <b:Pages>90-95</b:Pages>
-    <b:RefOrder>27</b:RefOrder>
-  </b:Source>
-  <b:Source>
-    <b:Tag>Van09</b:Tag>
-    <b:SourceType>ElectronicSource</b:SourceType>
-    <b:Guid>{713AAA2D-E16F-428E-AF40-70A3F2C54A77}</b:Guid>
-    <b:Author>
-      <b:Author>
-        <b:NameList>
-          <b:Person>
-            <b:Last>Van Rossum</b:Last>
-            <b:First>Guido</b:First>
-            <b:Middle>and Drake, Fred L.</b:Middle>
-          </b:Person>
-        </b:NameList>
-      </b:Author>
-    </b:Author>
-    <b:Title>Python 3 Reference Manual</b:Title>
-    <b:Year>2009</b:Year>
-    <b:City>Scotts Valley</b:City>
-    <b:StateProvince>CA</b:StateProvince>
-    <b:CountryRegion>United States</b:CountryRegion>
-    <b:Day>2009</b:Day>
-    <b:RefOrder>28</b:RefOrder>
-  </b:Source>
-  <b:Source>
-    <b:Tag>Ert091</b:Tag>
-    <b:SourceType>InternetSite</b:SourceType>
-    <b:Guid>{98FAD4B3-5997-4A91-BE96-93981E005D5D}</b:Guid>
-    <b:Title>sascorer</b:Title>
-    <b:Year>2009</b:Year>
-    <b:Month>1</b:Month>
-    <b:Day>1</b:Day>
-    <b:Author>
-      <b:Author>
-        <b:NameList>
-          <b:Person>
-            <b:Last>Ertl</b:Last>
-            <b:First>Peter</b:First>
-            <b:Middle>and Schuffenhauer, Ansgar</b:Middle>
-          </b:Person>
-        </b:NameList>
-      </b:Author>
-    </b:Author>
-    <b:InternetSiteTitle>github</b:InternetSiteTitle>
-    <b:URL>https://github.com/rdkit/rdkit/blob/master/Contrib/SA_Score/sascorer.py</b:URL>
-    <b:RefOrder>35</b:RefOrder>
+    <b:Title>GraphVAE: Towards Generation of Small Graphs Using Variational Autoencoders</b:Title>
+    <b:Year>2018</b:Year>
+    <b:Month>Feb</b:Month>
+    <b:Day>9</b:Day>
+    <b:LCID>en-US</b:LCID>
+    <b:RefOrder>8</b:RefOrder>
   </b:Source>
 </b:Sources>
 </file>
 
 <file path=customXml/itemProps1.xml><?xml version="1.0" encoding="utf-8"?>
-<ds:datastoreItem xmlns:ds="http://schemas.openxmlformats.org/officeDocument/2006/customXml" ds:itemID="{8FD6368A-EE93-4D2B-A8D1-563E2732A2B9}">
+<ds:datastoreItem xmlns:ds="http://schemas.openxmlformats.org/officeDocument/2006/customXml" ds:itemID="{96083EF4-6546-42BC-A603-CA299FA3B10F}">
   <ds:schemaRefs>
     <ds:schemaRef ds:uri="http://schemas.openxmlformats.org/officeDocument/2006/bibliography"/>
   </ds:schemaRefs>

</xml_diff>

<commit_message>
Add large PowerPoint file using Git LFS
</commit_message>
<xml_diff>
--- a/SMGAN.docx
+++ b/SMGAN.docx
@@ -689,7 +689,22 @@
           <w:sz w:val="22"/>
           <w:szCs w:val="22"/>
         </w:rPr>
-        <w:t xml:space="preserve"> by training the networks to generate realistic </w:t>
+        <w:t xml:space="preserve"> </w:t>
+      </w:r>
+      <w:r>
+        <w:rPr>
+          <w:sz w:val="22"/>
+          <w:szCs w:val="22"/>
+          <w:lang w:val="en-US"/>
+        </w:rPr>
+        <w:t>Training and testing using SMGAN will be explored and used to</w:t>
+      </w:r>
+      <w:r>
+        <w:rPr>
+          <w:sz w:val="22"/>
+          <w:szCs w:val="22"/>
+        </w:rPr>
+        <w:t xml:space="preserve"> generate realistic </w:t>
       </w:r>
       <w:r>
         <w:rPr>
@@ -1225,15 +1240,15 @@
           <w:szCs w:val="24"/>
           <w:lang w:val="en-US"/>
         </w:rPr>
-        <w:t xml:space="preserve"> is much interest in deriving or automating a way to generate physically viable molecules which could potentially speed up the </w:t>
-      </w:r>
-      <w:r>
-        <w:rPr>
-          <w:sz w:val="24"/>
-          <w:szCs w:val="24"/>
-          <w:lang w:val="en-US"/>
-        </w:rPr>
-        <w:t xml:space="preserve">discovery-to-shelf </w:t>
+        <w:t xml:space="preserve"> is much interest in deriving or automating a way to generate physically viable </w:t>
+      </w:r>
+      <w:r>
+        <w:rPr>
+          <w:sz w:val="24"/>
+          <w:szCs w:val="24"/>
+          <w:lang w:val="en-US"/>
+        </w:rPr>
+        <w:t xml:space="preserve">molecules which could potentially speed up the discovery-to-shelf </w:t>
       </w:r>
       <w:r>
         <w:rPr>
@@ -2167,7 +2182,16 @@
           <w:szCs w:val="24"/>
           <w:lang w:val="en-US"/>
         </w:rPr>
-        <w:t xml:space="preserve">architecture that uses recurrence and multi-head attention </w:t>
+        <w:t xml:space="preserve">architecture that uses recurrence and multi-head </w:t>
+      </w:r>
+      <w:r>
+        <w:rPr>
+          <w:sz w:val="24"/>
+          <w:szCs w:val="24"/>
+          <w:lang w:val="en-US"/>
+        </w:rPr>
+        <w:lastRenderedPageBreak/>
+        <w:t xml:space="preserve">attention </w:t>
       </w:r>
       <w:r>
         <w:rPr>
@@ -2191,16 +2215,7 @@
           <w:szCs w:val="24"/>
           <w:lang w:val="en-US"/>
         </w:rPr>
-        <w:t xml:space="preserve">molecules that are in </w:t>
-      </w:r>
-      <w:r>
-        <w:rPr>
-          <w:sz w:val="24"/>
-          <w:szCs w:val="24"/>
-          <w:lang w:val="en-US"/>
-        </w:rPr>
-        <w:lastRenderedPageBreak/>
-        <w:t xml:space="preserve">some </w:t>
+        <w:t xml:space="preserve">molecules that are in some </w:t>
       </w:r>
       <w:r>
         <w:rPr>
@@ -4153,14 +4168,7 @@
           <w:sz w:val="24"/>
           <w:szCs w:val="24"/>
         </w:rPr>
-        <w:t xml:space="preserve">Among the objective scores </w:t>
-      </w:r>
-      <w:r>
-        <w:rPr>
-          <w:sz w:val="24"/>
-          <w:szCs w:val="24"/>
-        </w:rPr>
-        <w:t xml:space="preserve">of this method are adversarial loss, to measure the </w:t>
+        <w:t xml:space="preserve">Among the objective scores of this method are adversarial loss, to measure the </w:t>
       </w:r>
       <w:r>
         <w:rPr>
@@ -4894,7 +4902,15 @@
           <w:sz w:val="24"/>
           <w:szCs w:val="24"/>
         </w:rPr>
-        <w:t>training set percentage</w:t>
+        <w:t xml:space="preserve">training set </w:t>
+      </w:r>
+      <w:r>
+        <w:rPr>
+          <w:sz w:val="24"/>
+          <w:szCs w:val="24"/>
+        </w:rPr>
+        <w:lastRenderedPageBreak/>
+        <w:t>percentage</w:t>
       </w:r>
       <w:r>
         <w:rPr>
@@ -4922,15 +4938,7 @@
           <w:sz w:val="24"/>
           <w:szCs w:val="24"/>
         </w:rPr>
-        <w:t xml:space="preserve"> influenced by </w:t>
-      </w:r>
-      <w:r>
-        <w:rPr>
-          <w:sz w:val="24"/>
-          <w:szCs w:val="24"/>
-        </w:rPr>
-        <w:lastRenderedPageBreak/>
-        <w:t>time-to-train constraints.</w:t>
+        <w:t xml:space="preserve"> influenced by time-to-train constraints.</w:t>
       </w:r>
       <w:r>
         <w:rPr>
@@ -17385,6 +17393,7 @@
                 <w:rPr>
                   <w:sz w:val="24"/>
                   <w:szCs w:val="24"/>
+                  <w:lang w:val="es-ES"/>
                 </w:rPr>
                 <w:instrText xml:space="preserve"> BIBLIOGRAPHY </w:instrText>
               </w:r>
@@ -17400,8 +17409,17 @@
                   <w:noProof/>
                   <w:sz w:val="24"/>
                   <w:szCs w:val="24"/>
+                  <w:lang w:val="es-ES"/>
                 </w:rPr>
-                <w:t>Alqahtani, H. E. (2019, Dec 19). Applications of Generative Adversarial Networks (GANS): An Updated Review.</w:t>
+                <w:t xml:space="preserve">Alqahtani, H. E. (2019, Dec 19). </w:t>
+              </w:r>
+              <w:r>
+                <w:rPr>
+                  <w:noProof/>
+                  <w:sz w:val="24"/>
+                  <w:szCs w:val="24"/>
+                </w:rPr>
+                <w:t>Applications of Generative Adversarial Networks (GANS): An Updated Review.</w:t>
               </w:r>
             </w:p>
             <w:p>

</xml_diff>